<commit_message>
Add Brooks testimonial, various UCI docs
</commit_message>
<xml_diff>
--- a/UCI forms/sole-source-form_MSKCC.docx
+++ b/UCI forms/sole-source-form_MSKCC.docx
@@ -1,6 +1,6 @@
 
 <file path=word/document.xml><?xml version="1.0" encoding="utf-8"?>
-<w:document xmlns:wpc="http://schemas.microsoft.com/office/word/2010/wordprocessingCanvas" xmlns:mo="http://schemas.microsoft.com/office/mac/office/2008/main" xmlns:mc="http://schemas.openxmlformats.org/markup-compatibility/2006" xmlns:mv="urn:schemas-microsoft-com:mac:vml" xmlns:o="urn:schemas-microsoft-com:office:office" xmlns:r="http://schemas.openxmlformats.org/officeDocument/2006/relationships" xmlns:m="http://schemas.openxmlformats.org/officeDocument/2006/math" xmlns:v="urn:schemas-microsoft-com:vml" xmlns:wp14="http://schemas.microsoft.com/office/word/2010/wordprocessingDrawing" xmlns:wp="http://schemas.openxmlformats.org/drawingml/2006/wordprocessingDrawing" xmlns:w10="urn:schemas-microsoft-com:office:word" xmlns:w="http://schemas.openxmlformats.org/wordprocessingml/2006/main" xmlns:w14="http://schemas.microsoft.com/office/word/2010/wordml" xmlns:wpg="http://schemas.microsoft.com/office/word/2010/wordprocessingGroup" xmlns:wpi="http://schemas.microsoft.com/office/word/2010/wordprocessingInk" xmlns:wne="http://schemas.microsoft.com/office/word/2006/wordml" xmlns:wps="http://schemas.microsoft.com/office/word/2010/wordprocessingShape" mc:Ignorable="w14 wp14">
+<w:document xmlns:wpc="http://schemas.microsoft.com/office/word/2010/wordprocessingCanvas" xmlns:cx="http://schemas.microsoft.com/office/drawing/2014/chartex" xmlns:cx1="http://schemas.microsoft.com/office/drawing/2015/9/8/chartex" xmlns:mc="http://schemas.openxmlformats.org/markup-compatibility/2006" xmlns:o="urn:schemas-microsoft-com:office:office" xmlns:r="http://schemas.openxmlformats.org/officeDocument/2006/relationships" xmlns:m="http://schemas.openxmlformats.org/officeDocument/2006/math" xmlns:v="urn:schemas-microsoft-com:vml" xmlns:wp14="http://schemas.microsoft.com/office/word/2010/wordprocessingDrawing" xmlns:wp="http://schemas.openxmlformats.org/drawingml/2006/wordprocessingDrawing" xmlns:w10="urn:schemas-microsoft-com:office:word" xmlns:w="http://schemas.openxmlformats.org/wordprocessingml/2006/main" xmlns:w14="http://schemas.microsoft.com/office/word/2010/wordml" xmlns:w15="http://schemas.microsoft.com/office/word/2012/wordml" xmlns:w16se="http://schemas.microsoft.com/office/word/2015/wordml/symex" xmlns:wpg="http://schemas.microsoft.com/office/word/2010/wordprocessingGroup" xmlns:wpi="http://schemas.microsoft.com/office/word/2010/wordprocessingInk" xmlns:wne="http://schemas.microsoft.com/office/word/2006/wordml" xmlns:wps="http://schemas.microsoft.com/office/word/2010/wordprocessingShape" mc:Ignorable="w14 w15 w16se wp14">
   <w:body>
     <w:p>
       <w:pPr>
@@ -124,7 +124,7 @@
         </w:rPr>
         <w:t xml:space="preserve">to </w:t>
       </w:r>
-      <w:hyperlink r:id="rId9" w:history="1">
+      <w:hyperlink r:id="rId8" w:history="1">
         <w:r>
           <w:rPr>
             <w:rStyle w:val="Hyperlink"/>
@@ -215,6 +215,11 @@
               <w:t xml:space="preserve">:  </w:t>
             </w:r>
             <w:r>
+              <w:rPr>
+                <w:rFonts w:asciiTheme="minorHAnsi" w:hAnsiTheme="minorHAnsi" w:cstheme="minorHAnsi"/>
+                <w:sz w:val="20"/>
+                <w:szCs w:val="22"/>
+              </w:rPr>
               <w:t>Memorial Sloan Kettering Cancer Center</w:t>
             </w:r>
           </w:p>
@@ -256,7 +261,15 @@
                 <w:sz w:val="20"/>
                 <w:szCs w:val="22"/>
               </w:rPr>
-              <w:t>NIH</w:t>
+              <w:t>N</w:t>
+            </w:r>
+            <w:r>
+              <w:rPr>
+                <w:rFonts w:asciiTheme="minorHAnsi" w:hAnsiTheme="minorHAnsi" w:cstheme="minorHAnsi"/>
+                <w:sz w:val="20"/>
+                <w:szCs w:val="22"/>
+              </w:rPr>
+              <w:t>IH</w:t>
             </w:r>
           </w:p>
           <w:p>
@@ -295,7 +308,90 @@
                 <w:sz w:val="20"/>
                 <w:szCs w:val="22"/>
               </w:rPr>
-              <w:t>774,697</w:t>
+              <w:fldChar w:fldCharType="begin">
+                <w:ffData>
+                  <w:name w:val="Text9"/>
+                  <w:enabled/>
+                  <w:calcOnExit w:val="0"/>
+                  <w:textInput/>
+                </w:ffData>
+              </w:fldChar>
+            </w:r>
+            <w:r>
+              <w:rPr>
+                <w:rFonts w:asciiTheme="minorHAnsi" w:hAnsiTheme="minorHAnsi" w:cstheme="minorHAnsi"/>
+                <w:sz w:val="20"/>
+                <w:szCs w:val="22"/>
+              </w:rPr>
+              <w:instrText xml:space="preserve"> FORMTEXT </w:instrText>
+            </w:r>
+            <w:r>
+              <w:rPr>
+                <w:rFonts w:asciiTheme="minorHAnsi" w:hAnsiTheme="minorHAnsi" w:cstheme="minorHAnsi"/>
+                <w:sz w:val="20"/>
+                <w:szCs w:val="22"/>
+              </w:rPr>
+            </w:r>
+            <w:r>
+              <w:rPr>
+                <w:rFonts w:asciiTheme="minorHAnsi" w:hAnsiTheme="minorHAnsi" w:cstheme="minorHAnsi"/>
+                <w:sz w:val="20"/>
+                <w:szCs w:val="22"/>
+              </w:rPr>
+              <w:fldChar w:fldCharType="separate"/>
+            </w:r>
+            <w:r>
+              <w:rPr>
+                <w:rFonts w:asciiTheme="minorHAnsi" w:hAnsiTheme="minorHAnsi" w:cstheme="minorHAnsi"/>
+                <w:noProof/>
+                <w:sz w:val="20"/>
+                <w:szCs w:val="22"/>
+              </w:rPr>
+              <w:t> </w:t>
+            </w:r>
+            <w:r>
+              <w:rPr>
+                <w:rFonts w:asciiTheme="minorHAnsi" w:hAnsiTheme="minorHAnsi" w:cstheme="minorHAnsi"/>
+                <w:noProof/>
+                <w:sz w:val="20"/>
+                <w:szCs w:val="22"/>
+              </w:rPr>
+              <w:t> </w:t>
+            </w:r>
+            <w:r>
+              <w:rPr>
+                <w:rFonts w:asciiTheme="minorHAnsi" w:hAnsiTheme="minorHAnsi" w:cstheme="minorHAnsi"/>
+                <w:noProof/>
+                <w:sz w:val="20"/>
+                <w:szCs w:val="22"/>
+              </w:rPr>
+              <w:t> </w:t>
+            </w:r>
+            <w:r>
+              <w:rPr>
+                <w:rFonts w:asciiTheme="minorHAnsi" w:hAnsiTheme="minorHAnsi" w:cstheme="minorHAnsi"/>
+                <w:noProof/>
+                <w:sz w:val="20"/>
+                <w:szCs w:val="22"/>
+              </w:rPr>
+              <w:t> </w:t>
+            </w:r>
+            <w:r>
+              <w:rPr>
+                <w:rFonts w:asciiTheme="minorHAnsi" w:hAnsiTheme="minorHAnsi" w:cstheme="minorHAnsi"/>
+                <w:noProof/>
+                <w:sz w:val="20"/>
+                <w:szCs w:val="22"/>
+              </w:rPr>
+              <w:t> </w:t>
+            </w:r>
+            <w:r>
+              <w:rPr>
+                <w:rFonts w:asciiTheme="minorHAnsi" w:hAnsiTheme="minorHAnsi" w:cstheme="minorHAnsi"/>
+                <w:sz w:val="20"/>
+                <w:szCs w:val="22"/>
+              </w:rPr>
+              <w:fldChar w:fldCharType="end"/>
             </w:r>
           </w:p>
           <w:p>
@@ -367,75 +463,16 @@
                 <w:sz w:val="20"/>
                 <w:szCs w:val="22"/>
               </w:rPr>
-              <w:t>KC Doc Number</w:t>
-            </w:r>
-            <w:proofErr w:type="gramStart"/>
-            <w:r>
-              <w:rPr>
-                <w:rFonts w:asciiTheme="minorHAnsi" w:hAnsiTheme="minorHAnsi" w:cstheme="minorHAnsi"/>
-                <w:sz w:val="20"/>
-                <w:szCs w:val="22"/>
-              </w:rPr>
-              <w:t xml:space="preserve">:  </w:t>
-            </w:r>
-            <w:proofErr w:type="gramEnd"/>
-            <w:r>
-              <w:rPr>
-                <w:rFonts w:asciiTheme="minorHAnsi" w:hAnsiTheme="minorHAnsi" w:cstheme="minorHAnsi"/>
-                <w:sz w:val="20"/>
-                <w:szCs w:val="22"/>
-              </w:rPr>
-              <w:fldChar w:fldCharType="begin"/>
-            </w:r>
-            <w:r>
-              <w:rPr>
-                <w:rFonts w:asciiTheme="minorHAnsi" w:hAnsiTheme="minorHAnsi" w:cstheme="minorHAnsi"/>
-                <w:sz w:val="20"/>
-                <w:szCs w:val="22"/>
-              </w:rPr>
-              <w:instrText xml:space="preserve"> HYPERLINK "https://apps.adcom.uci.edu/kc/kew/DocHandler.do?methodToCall=actions&amp;command=actions&amp;docId=2137510" \t "_blank" </w:instrText>
-            </w:r>
-            <w:r>
-              <w:rPr>
-                <w:rFonts w:asciiTheme="minorHAnsi" w:hAnsiTheme="minorHAnsi" w:cstheme="minorHAnsi"/>
-                <w:sz w:val="20"/>
-                <w:szCs w:val="22"/>
-              </w:rPr>
-            </w:r>
-            <w:r>
-              <w:rPr>
-                <w:rFonts w:asciiTheme="minorHAnsi" w:hAnsiTheme="minorHAnsi" w:cstheme="minorHAnsi"/>
-                <w:sz w:val="20"/>
-                <w:szCs w:val="22"/>
-              </w:rPr>
-              <w:fldChar w:fldCharType="separate"/>
-            </w:r>
-            <w:r>
-              <w:rPr>
-                <w:rStyle w:val="Hyperlink"/>
-                <w:rFonts w:asciiTheme="minorHAnsi" w:hAnsiTheme="minorHAnsi" w:cstheme="minorHAnsi"/>
-                <w:sz w:val="20"/>
-                <w:szCs w:val="22"/>
-              </w:rPr>
-              <w:t>2137510</w:t>
-            </w:r>
-            <w:r>
-              <w:rPr>
-                <w:rFonts w:asciiTheme="minorHAnsi" w:hAnsiTheme="minorHAnsi" w:cstheme="minorHAnsi"/>
-                <w:sz w:val="20"/>
-                <w:szCs w:val="22"/>
-              </w:rPr>
-              <w:fldChar w:fldCharType="end"/>
-            </w:r>
-          </w:p>
-          <w:p>
-            <w:pPr>
-              <w:rPr>
-                <w:rFonts w:asciiTheme="minorHAnsi" w:hAnsiTheme="minorHAnsi" w:cstheme="minorHAnsi"/>
-                <w:sz w:val="20"/>
-                <w:szCs w:val="22"/>
-              </w:rPr>
-            </w:pPr>
+              <w:t xml:space="preserve">KC Doc Number:  </w:t>
+            </w:r>
+            <w:r>
+              <w:rPr>
+                <w:rFonts w:asciiTheme="minorHAnsi" w:hAnsiTheme="minorHAnsi" w:cstheme="minorHAnsi"/>
+                <w:sz w:val="20"/>
+                <w:szCs w:val="22"/>
+              </w:rPr>
+              <w:t>2187556</w:t>
+            </w:r>
           </w:p>
           <w:p>
             <w:pPr>
@@ -585,6 +622,140 @@
           </w:p>
           <w:p>
             <w:pPr>
+              <w:autoSpaceDE w:val="0"/>
+              <w:autoSpaceDN w:val="0"/>
+              <w:adjustRightInd w:val="0"/>
+              <w:rPr>
+                <w:rFonts w:ascii="Arial" w:eastAsiaTheme="minorHAnsi" w:hAnsi="Arial" w:cs="Arial"/>
+                <w:sz w:val="18"/>
+                <w:szCs w:val="18"/>
+              </w:rPr>
+            </w:pPr>
+            <w:r>
+              <w:rPr>
+                <w:rFonts w:ascii="Arial" w:eastAsiaTheme="minorHAnsi" w:hAnsi="Arial" w:cs="Arial"/>
+                <w:sz w:val="18"/>
+                <w:szCs w:val="18"/>
+              </w:rPr>
+              <w:t xml:space="preserve">              John </w:t>
+            </w:r>
+            <w:proofErr w:type="spellStart"/>
+            <w:r>
+              <w:rPr>
+                <w:rFonts w:ascii="Arial" w:eastAsiaTheme="minorHAnsi" w:hAnsi="Arial" w:cs="Arial"/>
+                <w:sz w:val="18"/>
+                <w:szCs w:val="18"/>
+              </w:rPr>
+              <w:t>Chodera's</w:t>
+            </w:r>
+            <w:proofErr w:type="spellEnd"/>
+            <w:r>
+              <w:rPr>
+                <w:rFonts w:ascii="Arial" w:eastAsiaTheme="minorHAnsi" w:hAnsi="Arial" w:cs="Arial"/>
+                <w:sz w:val="18"/>
+                <w:szCs w:val="18"/>
+              </w:rPr>
+              <w:t xml:space="preserve"> lab consists of two key parts - a forefront computational lab focused on method development and</w:t>
+            </w:r>
+          </w:p>
+          <w:p>
+            <w:pPr>
+              <w:autoSpaceDE w:val="0"/>
+              <w:autoSpaceDN w:val="0"/>
+              <w:adjustRightInd w:val="0"/>
+              <w:rPr>
+                <w:rFonts w:ascii="Arial" w:eastAsiaTheme="minorHAnsi" w:hAnsi="Arial" w:cs="Arial"/>
+                <w:sz w:val="18"/>
+                <w:szCs w:val="18"/>
+              </w:rPr>
+            </w:pPr>
+            <w:r>
+              <w:rPr>
+                <w:rFonts w:ascii="Arial" w:eastAsiaTheme="minorHAnsi" w:hAnsi="Arial" w:cs="Arial"/>
+                <w:sz w:val="18"/>
+                <w:szCs w:val="18"/>
+              </w:rPr>
+              <w:t xml:space="preserve">              calculation of thermodynamic properties, and a robotic </w:t>
+            </w:r>
+            <w:proofErr w:type="spellStart"/>
+            <w:r>
+              <w:rPr>
+                <w:rFonts w:ascii="Arial" w:eastAsiaTheme="minorHAnsi" w:hAnsi="Arial" w:cs="Arial"/>
+                <w:sz w:val="18"/>
+                <w:szCs w:val="18"/>
+              </w:rPr>
+              <w:t>wetlab</w:t>
+            </w:r>
+            <w:proofErr w:type="spellEnd"/>
+            <w:r>
+              <w:rPr>
+                <w:rFonts w:ascii="Arial" w:eastAsiaTheme="minorHAnsi" w:hAnsi="Arial" w:cs="Arial"/>
+                <w:sz w:val="18"/>
+                <w:szCs w:val="18"/>
+              </w:rPr>
+              <w:t xml:space="preserve"> capable of high-throughput automated experiments for</w:t>
+            </w:r>
+          </w:p>
+          <w:p>
+            <w:pPr>
+              <w:autoSpaceDE w:val="0"/>
+              <w:autoSpaceDN w:val="0"/>
+              <w:adjustRightInd w:val="0"/>
+              <w:rPr>
+                <w:rFonts w:ascii="Arial" w:eastAsiaTheme="minorHAnsi" w:hAnsi="Arial" w:cs="Arial"/>
+                <w:sz w:val="18"/>
+                <w:szCs w:val="18"/>
+              </w:rPr>
+            </w:pPr>
+            <w:r>
+              <w:rPr>
+                <w:rFonts w:ascii="Arial" w:eastAsiaTheme="minorHAnsi" w:hAnsi="Arial" w:cs="Arial"/>
+                <w:sz w:val="18"/>
+                <w:szCs w:val="18"/>
+              </w:rPr>
+              <w:t xml:space="preserve">              determining thermodynamic properties, including protein expression and measurement of binding free energies on a</w:t>
+            </w:r>
+          </w:p>
+          <w:p>
+            <w:pPr>
+              <w:autoSpaceDE w:val="0"/>
+              <w:autoSpaceDN w:val="0"/>
+              <w:adjustRightInd w:val="0"/>
+              <w:rPr>
+                <w:rFonts w:ascii="Arial" w:eastAsiaTheme="minorHAnsi" w:hAnsi="Arial" w:cs="Arial"/>
+                <w:sz w:val="18"/>
+                <w:szCs w:val="18"/>
+              </w:rPr>
+            </w:pPr>
+            <w:r>
+              <w:rPr>
+                <w:rFonts w:ascii="Arial" w:eastAsiaTheme="minorHAnsi" w:hAnsi="Arial" w:cs="Arial"/>
+                <w:sz w:val="18"/>
+                <w:szCs w:val="18"/>
+              </w:rPr>
+              <w:t xml:space="preserve">              </w:t>
+            </w:r>
+            <w:proofErr w:type="gramStart"/>
+            <w:r>
+              <w:rPr>
+                <w:rFonts w:ascii="Arial" w:eastAsiaTheme="minorHAnsi" w:hAnsi="Arial" w:cs="Arial"/>
+                <w:sz w:val="18"/>
+                <w:szCs w:val="18"/>
+              </w:rPr>
+              <w:t>large</w:t>
+            </w:r>
+            <w:proofErr w:type="gramEnd"/>
+            <w:r>
+              <w:rPr>
+                <w:rFonts w:ascii="Arial" w:eastAsiaTheme="minorHAnsi" w:hAnsi="Arial" w:cs="Arial"/>
+                <w:sz w:val="18"/>
+                <w:szCs w:val="18"/>
+              </w:rPr>
+              <w:t xml:space="preserve"> scale. His group's expertise and resources on both the experimental and computational side will be critical to the</w:t>
+            </w:r>
+          </w:p>
+          <w:p>
+            <w:pPr>
               <w:ind w:left="697"/>
               <w:rPr>
                 <w:rFonts w:asciiTheme="minorHAnsi" w:hAnsiTheme="minorHAnsi" w:cstheme="minorHAnsi"/>
@@ -592,60 +763,24 @@
                 <w:szCs w:val="22"/>
               </w:rPr>
             </w:pPr>
-            <w:r>
-              <w:rPr>
-                <w:rFonts w:asciiTheme="minorHAnsi" w:hAnsiTheme="minorHAnsi" w:cstheme="minorHAnsi"/>
-                <w:sz w:val="20"/>
-                <w:szCs w:val="22"/>
-              </w:rPr>
-              <w:t xml:space="preserve">John </w:t>
-            </w:r>
-            <w:proofErr w:type="spellStart"/>
-            <w:r>
-              <w:rPr>
-                <w:rFonts w:asciiTheme="minorHAnsi" w:hAnsiTheme="minorHAnsi" w:cstheme="minorHAnsi"/>
-                <w:sz w:val="20"/>
-                <w:szCs w:val="22"/>
-              </w:rPr>
-              <w:t>Chodera’s</w:t>
-            </w:r>
-            <w:proofErr w:type="spellEnd"/>
-            <w:r>
-              <w:rPr>
-                <w:rFonts w:asciiTheme="minorHAnsi" w:hAnsiTheme="minorHAnsi" w:cstheme="minorHAnsi"/>
-                <w:sz w:val="20"/>
-                <w:szCs w:val="22"/>
-              </w:rPr>
-              <w:t xml:space="preserve"> lab consists of two key parts – a forefront computational lab focused on method development and calculation of thermodynamic properties, and a robotic </w:t>
-            </w:r>
-            <w:proofErr w:type="spellStart"/>
-            <w:r>
-              <w:rPr>
-                <w:rFonts w:asciiTheme="minorHAnsi" w:hAnsiTheme="minorHAnsi" w:cstheme="minorHAnsi"/>
-                <w:sz w:val="20"/>
-                <w:szCs w:val="22"/>
-              </w:rPr>
-              <w:t>wetlab</w:t>
-            </w:r>
-            <w:proofErr w:type="spellEnd"/>
-            <w:r>
-              <w:rPr>
-                <w:rFonts w:asciiTheme="minorHAnsi" w:hAnsiTheme="minorHAnsi" w:cstheme="minorHAnsi"/>
-                <w:sz w:val="20"/>
-                <w:szCs w:val="22"/>
-              </w:rPr>
-              <w:t xml:space="preserve"> capable of high-throughput automated experiments for determining thermodynamic properties, including protein expression and measurement of binding free energies on a large scale. His group’s expertise and resources on both the experimental and computational side will be critical to the success of this project.</w:t>
-            </w:r>
-          </w:p>
-          <w:p>
-            <w:pPr>
-              <w:pStyle w:val="ListParagraph"/>
-              <w:rPr>
-                <w:rFonts w:asciiTheme="minorHAnsi" w:hAnsiTheme="minorHAnsi" w:cstheme="minorHAnsi"/>
-                <w:sz w:val="20"/>
-                <w:szCs w:val="22"/>
-              </w:rPr>
-            </w:pPr>
+            <w:proofErr w:type="gramStart"/>
+            <w:r>
+              <w:rPr>
+                <w:rFonts w:ascii="Arial" w:eastAsiaTheme="minorHAnsi" w:hAnsi="Arial" w:cs="Arial"/>
+                <w:sz w:val="18"/>
+                <w:szCs w:val="18"/>
+              </w:rPr>
+              <w:t>success</w:t>
+            </w:r>
+            <w:proofErr w:type="gramEnd"/>
+            <w:r>
+              <w:rPr>
+                <w:rFonts w:ascii="Arial" w:eastAsiaTheme="minorHAnsi" w:hAnsi="Arial" w:cs="Arial"/>
+                <w:sz w:val="18"/>
+                <w:szCs w:val="18"/>
+              </w:rPr>
+              <w:t xml:space="preserve"> of this project.</w:t>
+            </w:r>
           </w:p>
           <w:p>
             <w:pPr>
@@ -701,6 +836,118 @@
           </w:p>
           <w:p>
             <w:pPr>
+              <w:autoSpaceDE w:val="0"/>
+              <w:autoSpaceDN w:val="0"/>
+              <w:adjustRightInd w:val="0"/>
+              <w:rPr>
+                <w:rFonts w:ascii="Arial" w:eastAsiaTheme="minorHAnsi" w:hAnsi="Arial" w:cs="Arial"/>
+                <w:sz w:val="18"/>
+                <w:szCs w:val="18"/>
+              </w:rPr>
+            </w:pPr>
+            <w:r>
+              <w:rPr>
+                <w:rFonts w:ascii="Arial" w:eastAsiaTheme="minorHAnsi" w:hAnsi="Arial" w:cs="Arial"/>
+                <w:sz w:val="18"/>
+                <w:szCs w:val="18"/>
+              </w:rPr>
+              <w:t xml:space="preserve">              His expertise in </w:t>
+            </w:r>
+            <w:proofErr w:type="spellStart"/>
+            <w:r>
+              <w:rPr>
+                <w:rFonts w:ascii="Arial" w:eastAsiaTheme="minorHAnsi" w:hAnsi="Arial" w:cs="Arial"/>
+                <w:sz w:val="18"/>
+                <w:szCs w:val="18"/>
+              </w:rPr>
+              <w:t>OpenMM</w:t>
+            </w:r>
+            <w:proofErr w:type="spellEnd"/>
+            <w:r>
+              <w:rPr>
+                <w:rFonts w:ascii="Arial" w:eastAsiaTheme="minorHAnsi" w:hAnsi="Arial" w:cs="Arial"/>
+                <w:sz w:val="18"/>
+                <w:szCs w:val="18"/>
+              </w:rPr>
+              <w:t xml:space="preserve"> and as an </w:t>
+            </w:r>
+            <w:proofErr w:type="spellStart"/>
+            <w:r>
+              <w:rPr>
+                <w:rFonts w:ascii="Arial" w:eastAsiaTheme="minorHAnsi" w:hAnsi="Arial" w:cs="Arial"/>
+                <w:sz w:val="18"/>
+                <w:szCs w:val="18"/>
+              </w:rPr>
+              <w:t>OpenMM</w:t>
+            </w:r>
+            <w:proofErr w:type="spellEnd"/>
+            <w:r>
+              <w:rPr>
+                <w:rFonts w:ascii="Arial" w:eastAsiaTheme="minorHAnsi" w:hAnsi="Arial" w:cs="Arial"/>
+                <w:sz w:val="18"/>
+                <w:szCs w:val="18"/>
+              </w:rPr>
+              <w:t xml:space="preserve"> developer, and the author of the simulation package Yank, is very much</w:t>
+            </w:r>
+          </w:p>
+          <w:p>
+            <w:pPr>
+              <w:autoSpaceDE w:val="0"/>
+              <w:autoSpaceDN w:val="0"/>
+              <w:adjustRightInd w:val="0"/>
+              <w:rPr>
+                <w:rFonts w:ascii="Arial" w:eastAsiaTheme="minorHAnsi" w:hAnsi="Arial" w:cs="Arial"/>
+                <w:sz w:val="18"/>
+                <w:szCs w:val="18"/>
+              </w:rPr>
+            </w:pPr>
+            <w:r>
+              <w:rPr>
+                <w:rFonts w:ascii="Arial" w:eastAsiaTheme="minorHAnsi" w:hAnsi="Arial" w:cs="Arial"/>
+                <w:sz w:val="18"/>
+                <w:szCs w:val="18"/>
+              </w:rPr>
+              <w:t xml:space="preserve">              </w:t>
+            </w:r>
+            <w:proofErr w:type="gramStart"/>
+            <w:r>
+              <w:rPr>
+                <w:rFonts w:ascii="Arial" w:eastAsiaTheme="minorHAnsi" w:hAnsi="Arial" w:cs="Arial"/>
+                <w:sz w:val="18"/>
+                <w:szCs w:val="18"/>
+              </w:rPr>
+              <w:t>needed</w:t>
+            </w:r>
+            <w:proofErr w:type="gramEnd"/>
+            <w:r>
+              <w:rPr>
+                <w:rFonts w:ascii="Arial" w:eastAsiaTheme="minorHAnsi" w:hAnsi="Arial" w:cs="Arial"/>
+                <w:sz w:val="18"/>
+                <w:szCs w:val="18"/>
+              </w:rPr>
+              <w:t xml:space="preserve"> in the project. Also, his robotic </w:t>
+            </w:r>
+            <w:proofErr w:type="spellStart"/>
+            <w:r>
+              <w:rPr>
+                <w:rFonts w:ascii="Arial" w:eastAsiaTheme="minorHAnsi" w:hAnsi="Arial" w:cs="Arial"/>
+                <w:sz w:val="18"/>
+                <w:szCs w:val="18"/>
+              </w:rPr>
+              <w:t>wetlab</w:t>
+            </w:r>
+            <w:proofErr w:type="spellEnd"/>
+            <w:r>
+              <w:rPr>
+                <w:rFonts w:ascii="Arial" w:eastAsiaTheme="minorHAnsi" w:hAnsi="Arial" w:cs="Arial"/>
+                <w:sz w:val="18"/>
+                <w:szCs w:val="18"/>
+              </w:rPr>
+              <w:t xml:space="preserve"> is unique in academia in this field and is necessary for the experiments</w:t>
+            </w:r>
+          </w:p>
+          <w:p>
+            <w:pPr>
               <w:ind w:left="697"/>
               <w:rPr>
                 <w:rFonts w:asciiTheme="minorHAnsi" w:hAnsiTheme="minorHAnsi" w:cstheme="minorHAnsi"/>
@@ -708,78 +955,24 @@
                 <w:szCs w:val="22"/>
               </w:rPr>
             </w:pPr>
-            <w:r>
-              <w:rPr>
-                <w:rFonts w:asciiTheme="minorHAnsi" w:hAnsiTheme="minorHAnsi" w:cstheme="minorHAnsi"/>
-                <w:sz w:val="20"/>
-                <w:szCs w:val="22"/>
-              </w:rPr>
-              <w:t xml:space="preserve">His expertise in </w:t>
-            </w:r>
-            <w:proofErr w:type="spellStart"/>
-            <w:r>
-              <w:rPr>
-                <w:rFonts w:asciiTheme="minorHAnsi" w:hAnsiTheme="minorHAnsi" w:cstheme="minorHAnsi"/>
-                <w:sz w:val="20"/>
-                <w:szCs w:val="22"/>
-              </w:rPr>
-              <w:t>OpenMM</w:t>
-            </w:r>
-            <w:proofErr w:type="spellEnd"/>
-            <w:r>
-              <w:rPr>
-                <w:rFonts w:asciiTheme="minorHAnsi" w:hAnsiTheme="minorHAnsi" w:cstheme="minorHAnsi"/>
-                <w:sz w:val="20"/>
-                <w:szCs w:val="22"/>
-              </w:rPr>
-              <w:t xml:space="preserve"> and as an </w:t>
-            </w:r>
-            <w:proofErr w:type="spellStart"/>
-            <w:r>
-              <w:rPr>
-                <w:rFonts w:asciiTheme="minorHAnsi" w:hAnsiTheme="minorHAnsi" w:cstheme="minorHAnsi"/>
-                <w:sz w:val="20"/>
-                <w:szCs w:val="22"/>
-              </w:rPr>
-              <w:t>OpenMM</w:t>
-            </w:r>
-            <w:proofErr w:type="spellEnd"/>
-            <w:r>
-              <w:rPr>
-                <w:rFonts w:asciiTheme="minorHAnsi" w:hAnsiTheme="minorHAnsi" w:cstheme="minorHAnsi"/>
-                <w:sz w:val="20"/>
-                <w:szCs w:val="22"/>
-              </w:rPr>
-              <w:t xml:space="preserve"> developer, and the author of the simulation package Yank, is very much needed in the project. Also, his robotic </w:t>
-            </w:r>
-            <w:proofErr w:type="spellStart"/>
-            <w:r>
-              <w:rPr>
-                <w:rFonts w:asciiTheme="minorHAnsi" w:hAnsiTheme="minorHAnsi" w:cstheme="minorHAnsi"/>
-                <w:sz w:val="20"/>
-                <w:szCs w:val="22"/>
-              </w:rPr>
-              <w:t>wetlab</w:t>
-            </w:r>
-            <w:proofErr w:type="spellEnd"/>
-            <w:r>
-              <w:rPr>
-                <w:rFonts w:asciiTheme="minorHAnsi" w:hAnsiTheme="minorHAnsi" w:cstheme="minorHAnsi"/>
-                <w:sz w:val="20"/>
-                <w:szCs w:val="22"/>
-              </w:rPr>
-              <w:t xml:space="preserve"> is unique in academia in this field and is necessary for the experiments required.</w:t>
-            </w:r>
-          </w:p>
-          <w:p>
-            <w:pPr>
-              <w:ind w:left="697"/>
-              <w:rPr>
-                <w:rFonts w:asciiTheme="minorHAnsi" w:hAnsiTheme="minorHAnsi" w:cstheme="minorHAnsi"/>
-                <w:sz w:val="20"/>
-                <w:szCs w:val="22"/>
-              </w:rPr>
-            </w:pPr>
+            <w:proofErr w:type="gramStart"/>
+            <w:r>
+              <w:rPr>
+                <w:rFonts w:ascii="Arial" w:eastAsiaTheme="minorHAnsi" w:hAnsi="Arial" w:cs="Arial"/>
+                <w:sz w:val="18"/>
+                <w:szCs w:val="18"/>
+              </w:rPr>
+              <w:t>required</w:t>
+            </w:r>
+            <w:proofErr w:type="gramEnd"/>
+            <w:r>
+              <w:rPr>
+                <w:rFonts w:ascii="Arial" w:eastAsiaTheme="minorHAnsi" w:hAnsi="Arial" w:cs="Arial"/>
+                <w:sz w:val="18"/>
+                <w:szCs w:val="18"/>
+              </w:rPr>
+              <w:t>.</w:t>
+            </w:r>
           </w:p>
           <w:p>
             <w:pPr>
@@ -834,6 +1027,26 @@
           </w:p>
           <w:p>
             <w:pPr>
+              <w:autoSpaceDE w:val="0"/>
+              <w:autoSpaceDN w:val="0"/>
+              <w:adjustRightInd w:val="0"/>
+              <w:rPr>
+                <w:rFonts w:ascii="Arial" w:eastAsiaTheme="minorHAnsi" w:hAnsi="Arial" w:cs="Arial"/>
+                <w:sz w:val="18"/>
+                <w:szCs w:val="18"/>
+              </w:rPr>
+            </w:pPr>
+            <w:r>
+              <w:rPr>
+                <w:rFonts w:ascii="Arial" w:eastAsiaTheme="minorHAnsi" w:hAnsi="Arial" w:cs="Arial"/>
+                <w:sz w:val="18"/>
+                <w:szCs w:val="18"/>
+              </w:rPr>
+              <w:t xml:space="preserve">               He is the foremost expert in this particular area whose group combines experiment and computation, and there is no one</w:t>
+            </w:r>
+          </w:p>
+          <w:p>
+            <w:pPr>
               <w:ind w:left="-113" w:firstLine="810"/>
               <w:rPr>
                 <w:rFonts w:asciiTheme="minorHAnsi" w:hAnsiTheme="minorHAnsi" w:cstheme="minorHAnsi"/>
@@ -843,11 +1056,11 @@
             </w:pPr>
             <w:r>
               <w:rPr>
-                <w:rFonts w:asciiTheme="minorHAnsi" w:hAnsiTheme="minorHAnsi" w:cstheme="minorHAnsi"/>
-                <w:sz w:val="20"/>
-                <w:szCs w:val="22"/>
-              </w:rPr>
-              <w:t>He is the foremost expert in this particular area whose group combines experiment and computation, and there is no one</w:t>
+                <w:rFonts w:ascii="Arial" w:eastAsiaTheme="minorHAnsi" w:hAnsi="Arial" w:cs="Arial"/>
+                <w:sz w:val="18"/>
+                <w:szCs w:val="18"/>
+              </w:rPr>
+              <w:t>else who would be able to do the experimental and computational work we need on the scale required</w:t>
             </w:r>
           </w:p>
           <w:p>
@@ -859,24 +1072,6 @@
                 <w:szCs w:val="22"/>
               </w:rPr>
             </w:pPr>
-            <w:proofErr w:type="gramStart"/>
-            <w:r>
-              <w:rPr>
-                <w:rFonts w:asciiTheme="minorHAnsi" w:hAnsiTheme="minorHAnsi" w:cstheme="minorHAnsi"/>
-                <w:sz w:val="20"/>
-                <w:szCs w:val="22"/>
-              </w:rPr>
-              <w:t>else</w:t>
-            </w:r>
-            <w:proofErr w:type="gramEnd"/>
-            <w:r>
-              <w:rPr>
-                <w:rFonts w:asciiTheme="minorHAnsi" w:hAnsiTheme="minorHAnsi" w:cstheme="minorHAnsi"/>
-                <w:sz w:val="20"/>
-                <w:szCs w:val="22"/>
-              </w:rPr>
-              <w:t xml:space="preserve"> who would be able to do the experimental and computational work we need on the scale required.  </w:t>
-            </w:r>
           </w:p>
           <w:p>
             <w:pPr>
@@ -900,14 +1095,13 @@
           </w:p>
           <w:p>
             <w:pPr>
-              <w:rPr>
-                <w:rFonts w:asciiTheme="minorHAnsi" w:hAnsiTheme="minorHAnsi" w:cstheme="minorHAnsi"/>
-                <w:sz w:val="20"/>
-                <w:szCs w:val="22"/>
-              </w:rPr>
-            </w:pPr>
-            <w:bookmarkStart w:id="0" w:name="_GoBack"/>
-            <w:bookmarkEnd w:id="0"/>
+              <w:ind w:left="-113" w:firstLine="810"/>
+              <w:rPr>
+                <w:rFonts w:asciiTheme="minorHAnsi" w:hAnsiTheme="minorHAnsi" w:cstheme="minorHAnsi"/>
+                <w:sz w:val="20"/>
+                <w:szCs w:val="22"/>
+              </w:rPr>
+            </w:pPr>
           </w:p>
           <w:p>
             <w:pPr>
@@ -998,8 +1192,8 @@
                 <w:id w:val="2079780717"/>
                 <w14:checkbox>
                   <w14:checked w14:val="0"/>
-                  <w14:checkedState w14:val="2612" w14:font="ＭＳ ゴシック"/>
-                  <w14:uncheckedState w14:val="2610" w14:font="ＭＳ ゴシック"/>
+                  <w14:checkedState w14:val="2612" w14:font="MS Gothic"/>
+                  <w14:uncheckedState w14:val="2610" w14:font="MS Gothic"/>
                 </w14:checkbox>
               </w:sdtPr>
               <w:sdtEndPr/>
@@ -1020,18 +1214,8 @@
                 <w:sz w:val="20"/>
                 <w:szCs w:val="22"/>
               </w:rPr>
-              <w:t xml:space="preserve">does </w:t>
-            </w:r>
-            <w:proofErr w:type="gramStart"/>
-            <w:r>
-              <w:rPr>
-                <w:rFonts w:asciiTheme="minorHAnsi" w:hAnsiTheme="minorHAnsi" w:cstheme="minorHAnsi"/>
-                <w:sz w:val="20"/>
-                <w:szCs w:val="22"/>
-              </w:rPr>
-              <w:t xml:space="preserve">/  </w:t>
-            </w:r>
-            <w:proofErr w:type="gramEnd"/>
+              <w:t xml:space="preserve">does /  </w:t>
+            </w:r>
             <w:sdt>
               <w:sdtPr>
                 <w:rPr>
@@ -1041,9 +1225,9 @@
                 </w:rPr>
                 <w:id w:val="-1500960470"/>
                 <w14:checkbox>
-                  <w14:checked w14:val="0"/>
-                  <w14:checkedState w14:val="2612" w14:font="ＭＳ ゴシック"/>
-                  <w14:uncheckedState w14:val="2610" w14:font="ＭＳ ゴシック"/>
+                  <w14:checked w14:val="1"/>
+                  <w14:checkedState w14:val="2612" w14:font="MS Gothic"/>
+                  <w14:uncheckedState w14:val="2610" w14:font="MS Gothic"/>
                 </w14:checkbox>
               </w:sdtPr>
               <w:sdtEndPr/>
@@ -1054,7 +1238,7 @@
                     <w:sz w:val="20"/>
                     <w:szCs w:val="22"/>
                   </w:rPr>
-                  <w:t>☐</w:t>
+                  <w:t>☒</w:t>
                 </w:r>
               </w:sdtContent>
             </w:sdt>
@@ -1122,6 +1306,14 @@
         </w:tc>
       </w:tr>
     </w:tbl>
+    <w:p>
+      <w:pPr>
+        <w:rPr>
+          <w:rFonts w:asciiTheme="minorHAnsi" w:hAnsiTheme="minorHAnsi" w:cstheme="minorHAnsi"/>
+          <w:b/>
+        </w:rPr>
+      </w:pPr>
+    </w:p>
     <w:p>
       <w:pPr>
         <w:rPr>
@@ -1130,14 +1322,18 @@
           <w:szCs w:val="22"/>
         </w:rPr>
       </w:pPr>
+      <w:r>
+        <w:rPr>
+          <w:rFonts w:asciiTheme="minorHAnsi" w:hAnsiTheme="minorHAnsi" w:cstheme="minorHAnsi"/>
+          <w:sz w:val="20"/>
+          <w:szCs w:val="22"/>
+        </w:rPr>
+        <w:t xml:space="preserve"> </w:t>
+      </w:r>
     </w:p>
     <w:sectPr>
-      <w:headerReference w:type="even" r:id="rId10"/>
-      <w:headerReference w:type="default" r:id="rId11"/>
-      <w:footerReference w:type="even" r:id="rId12"/>
-      <w:footerReference w:type="default" r:id="rId13"/>
-      <w:headerReference w:type="first" r:id="rId14"/>
-      <w:footerReference w:type="first" r:id="rId15"/>
+      <w:headerReference w:type="default" r:id="rId9"/>
+      <w:footerReference w:type="default" r:id="rId10"/>
       <w:type w:val="continuous"/>
       <w:pgSz w:w="12240" w:h="15840"/>
       <w:pgMar w:top="720" w:right="720" w:bottom="720" w:left="720" w:header="720" w:footer="720" w:gutter="0"/>
@@ -1149,7 +1345,7 @@
 </file>
 
 <file path=word/endnotes.xml><?xml version="1.0" encoding="utf-8"?>
-<w:endnotes xmlns:wpc="http://schemas.microsoft.com/office/word/2010/wordprocessingCanvas" xmlns:mo="http://schemas.microsoft.com/office/mac/office/2008/main" xmlns:mc="http://schemas.openxmlformats.org/markup-compatibility/2006" xmlns:mv="urn:schemas-microsoft-com:mac:vml" xmlns:o="urn:schemas-microsoft-com:office:office" xmlns:r="http://schemas.openxmlformats.org/officeDocument/2006/relationships" xmlns:m="http://schemas.openxmlformats.org/officeDocument/2006/math" xmlns:v="urn:schemas-microsoft-com:vml" xmlns:wp14="http://schemas.microsoft.com/office/word/2010/wordprocessingDrawing" xmlns:wp="http://schemas.openxmlformats.org/drawingml/2006/wordprocessingDrawing" xmlns:w10="urn:schemas-microsoft-com:office:word" xmlns:w="http://schemas.openxmlformats.org/wordprocessingml/2006/main" xmlns:w14="http://schemas.microsoft.com/office/word/2010/wordml" xmlns:wpg="http://schemas.microsoft.com/office/word/2010/wordprocessingGroup" xmlns:wpi="http://schemas.microsoft.com/office/word/2010/wordprocessingInk" xmlns:wne="http://schemas.microsoft.com/office/word/2006/wordml" xmlns:wps="http://schemas.microsoft.com/office/word/2010/wordprocessingShape" mc:Ignorable="w14 wp14">
+<w:endnotes xmlns:wpc="http://schemas.microsoft.com/office/word/2010/wordprocessingCanvas" xmlns:cx="http://schemas.microsoft.com/office/drawing/2014/chartex" xmlns:cx1="http://schemas.microsoft.com/office/drawing/2015/9/8/chartex" xmlns:mc="http://schemas.openxmlformats.org/markup-compatibility/2006" xmlns:o="urn:schemas-microsoft-com:office:office" xmlns:r="http://schemas.openxmlformats.org/officeDocument/2006/relationships" xmlns:m="http://schemas.openxmlformats.org/officeDocument/2006/math" xmlns:v="urn:schemas-microsoft-com:vml" xmlns:wp14="http://schemas.microsoft.com/office/word/2010/wordprocessingDrawing" xmlns:wp="http://schemas.openxmlformats.org/drawingml/2006/wordprocessingDrawing" xmlns:w10="urn:schemas-microsoft-com:office:word" xmlns:w="http://schemas.openxmlformats.org/wordprocessingml/2006/main" xmlns:w14="http://schemas.microsoft.com/office/word/2010/wordml" xmlns:w15="http://schemas.microsoft.com/office/word/2012/wordml" xmlns:w16se="http://schemas.microsoft.com/office/word/2015/wordml/symex" xmlns:wpg="http://schemas.microsoft.com/office/word/2010/wordprocessingGroup" xmlns:wpi="http://schemas.microsoft.com/office/word/2010/wordprocessingInk" xmlns:wne="http://schemas.microsoft.com/office/word/2006/wordml" xmlns:wps="http://schemas.microsoft.com/office/word/2010/wordprocessingShape" mc:Ignorable="w14 w15 w16se wp14">
   <w:endnote w:type="separator" w:id="-1">
     <w:p>
       <w:r>
@@ -1168,17 +1364,7 @@
 </file>
 
 <file path=word/footer1.xml><?xml version="1.0" encoding="utf-8"?>
-<w:ftr xmlns:wpc="http://schemas.microsoft.com/office/word/2010/wordprocessingCanvas" xmlns:mo="http://schemas.microsoft.com/office/mac/office/2008/main" xmlns:mc="http://schemas.openxmlformats.org/markup-compatibility/2006" xmlns:mv="urn:schemas-microsoft-com:mac:vml" xmlns:o="urn:schemas-microsoft-com:office:office" xmlns:r="http://schemas.openxmlformats.org/officeDocument/2006/relationships" xmlns:m="http://schemas.openxmlformats.org/officeDocument/2006/math" xmlns:v="urn:schemas-microsoft-com:vml" xmlns:wp14="http://schemas.microsoft.com/office/word/2010/wordprocessingDrawing" xmlns:wp="http://schemas.openxmlformats.org/drawingml/2006/wordprocessingDrawing" xmlns:w10="urn:schemas-microsoft-com:office:word" xmlns:w="http://schemas.openxmlformats.org/wordprocessingml/2006/main" xmlns:w14="http://schemas.microsoft.com/office/word/2010/wordml" xmlns:wpg="http://schemas.microsoft.com/office/word/2010/wordprocessingGroup" xmlns:wpi="http://schemas.microsoft.com/office/word/2010/wordprocessingInk" xmlns:wne="http://schemas.microsoft.com/office/word/2006/wordml" xmlns:wps="http://schemas.microsoft.com/office/word/2010/wordprocessingShape" mc:Ignorable="w14 wp14">
-  <w:p>
-    <w:pPr>
-      <w:pStyle w:val="Footer"/>
-    </w:pPr>
-  </w:p>
-</w:ftr>
-</file>
-
-<file path=word/footer2.xml><?xml version="1.0" encoding="utf-8"?>
-<w:ftr xmlns:wpc="http://schemas.microsoft.com/office/word/2010/wordprocessingCanvas" xmlns:mo="http://schemas.microsoft.com/office/mac/office/2008/main" xmlns:mc="http://schemas.openxmlformats.org/markup-compatibility/2006" xmlns:mv="urn:schemas-microsoft-com:mac:vml" xmlns:o="urn:schemas-microsoft-com:office:office" xmlns:r="http://schemas.openxmlformats.org/officeDocument/2006/relationships" xmlns:m="http://schemas.openxmlformats.org/officeDocument/2006/math" xmlns:v="urn:schemas-microsoft-com:vml" xmlns:wp14="http://schemas.microsoft.com/office/word/2010/wordprocessingDrawing" xmlns:wp="http://schemas.openxmlformats.org/drawingml/2006/wordprocessingDrawing" xmlns:w10="urn:schemas-microsoft-com:office:word" xmlns:w="http://schemas.openxmlformats.org/wordprocessingml/2006/main" xmlns:w14="http://schemas.microsoft.com/office/word/2010/wordml" xmlns:wpg="http://schemas.microsoft.com/office/word/2010/wordprocessingGroup" xmlns:wpi="http://schemas.microsoft.com/office/word/2010/wordprocessingInk" xmlns:wne="http://schemas.microsoft.com/office/word/2006/wordml" xmlns:wps="http://schemas.microsoft.com/office/word/2010/wordprocessingShape" mc:Ignorable="w14 wp14">
+<w:ftr xmlns:wpc="http://schemas.microsoft.com/office/word/2010/wordprocessingCanvas" xmlns:cx="http://schemas.microsoft.com/office/drawing/2014/chartex" xmlns:cx1="http://schemas.microsoft.com/office/drawing/2015/9/8/chartex" xmlns:mc="http://schemas.openxmlformats.org/markup-compatibility/2006" xmlns:o="urn:schemas-microsoft-com:office:office" xmlns:r="http://schemas.openxmlformats.org/officeDocument/2006/relationships" xmlns:m="http://schemas.openxmlformats.org/officeDocument/2006/math" xmlns:v="urn:schemas-microsoft-com:vml" xmlns:wp14="http://schemas.microsoft.com/office/word/2010/wordprocessingDrawing" xmlns:wp="http://schemas.openxmlformats.org/drawingml/2006/wordprocessingDrawing" xmlns:w10="urn:schemas-microsoft-com:office:word" xmlns:w="http://schemas.openxmlformats.org/wordprocessingml/2006/main" xmlns:w14="http://schemas.microsoft.com/office/word/2010/wordml" xmlns:w15="http://schemas.microsoft.com/office/word/2012/wordml" xmlns:w16se="http://schemas.microsoft.com/office/word/2015/wordml/symex" xmlns:wpg="http://schemas.microsoft.com/office/word/2010/wordprocessingGroup" xmlns:wpi="http://schemas.microsoft.com/office/word/2010/wordprocessingInk" xmlns:wne="http://schemas.microsoft.com/office/word/2006/wordml" xmlns:wps="http://schemas.microsoft.com/office/word/2010/wordprocessingShape" mc:Ignorable="w14 w15 w16se wp14">
   <w:p>
     <w:pPr>
       <w:pStyle w:val="Header"/>
@@ -1260,18 +1446,8 @@
 </w:ftr>
 </file>
 
-<file path=word/footer3.xml><?xml version="1.0" encoding="utf-8"?>
-<w:ftr xmlns:wpc="http://schemas.microsoft.com/office/word/2010/wordprocessingCanvas" xmlns:mo="http://schemas.microsoft.com/office/mac/office/2008/main" xmlns:mc="http://schemas.openxmlformats.org/markup-compatibility/2006" xmlns:mv="urn:schemas-microsoft-com:mac:vml" xmlns:o="urn:schemas-microsoft-com:office:office" xmlns:r="http://schemas.openxmlformats.org/officeDocument/2006/relationships" xmlns:m="http://schemas.openxmlformats.org/officeDocument/2006/math" xmlns:v="urn:schemas-microsoft-com:vml" xmlns:wp14="http://schemas.microsoft.com/office/word/2010/wordprocessingDrawing" xmlns:wp="http://schemas.openxmlformats.org/drawingml/2006/wordprocessingDrawing" xmlns:w10="urn:schemas-microsoft-com:office:word" xmlns:w="http://schemas.openxmlformats.org/wordprocessingml/2006/main" xmlns:w14="http://schemas.microsoft.com/office/word/2010/wordml" xmlns:wpg="http://schemas.microsoft.com/office/word/2010/wordprocessingGroup" xmlns:wpi="http://schemas.microsoft.com/office/word/2010/wordprocessingInk" xmlns:wne="http://schemas.microsoft.com/office/word/2006/wordml" xmlns:wps="http://schemas.microsoft.com/office/word/2010/wordprocessingShape" mc:Ignorable="w14 wp14">
-  <w:p>
-    <w:pPr>
-      <w:pStyle w:val="Footer"/>
-    </w:pPr>
-  </w:p>
-</w:ftr>
-</file>
-
 <file path=word/footnotes.xml><?xml version="1.0" encoding="utf-8"?>
-<w:footnotes xmlns:wpc="http://schemas.microsoft.com/office/word/2010/wordprocessingCanvas" xmlns:mo="http://schemas.microsoft.com/office/mac/office/2008/main" xmlns:mc="http://schemas.openxmlformats.org/markup-compatibility/2006" xmlns:mv="urn:schemas-microsoft-com:mac:vml" xmlns:o="urn:schemas-microsoft-com:office:office" xmlns:r="http://schemas.openxmlformats.org/officeDocument/2006/relationships" xmlns:m="http://schemas.openxmlformats.org/officeDocument/2006/math" xmlns:v="urn:schemas-microsoft-com:vml" xmlns:wp14="http://schemas.microsoft.com/office/word/2010/wordprocessingDrawing" xmlns:wp="http://schemas.openxmlformats.org/drawingml/2006/wordprocessingDrawing" xmlns:w10="urn:schemas-microsoft-com:office:word" xmlns:w="http://schemas.openxmlformats.org/wordprocessingml/2006/main" xmlns:w14="http://schemas.microsoft.com/office/word/2010/wordml" xmlns:wpg="http://schemas.microsoft.com/office/word/2010/wordprocessingGroup" xmlns:wpi="http://schemas.microsoft.com/office/word/2010/wordprocessingInk" xmlns:wne="http://schemas.microsoft.com/office/word/2006/wordml" xmlns:wps="http://schemas.microsoft.com/office/word/2010/wordprocessingShape" mc:Ignorable="w14 wp14">
+<w:footnotes xmlns:wpc="http://schemas.microsoft.com/office/word/2010/wordprocessingCanvas" xmlns:cx="http://schemas.microsoft.com/office/drawing/2014/chartex" xmlns:cx1="http://schemas.microsoft.com/office/drawing/2015/9/8/chartex" xmlns:mc="http://schemas.openxmlformats.org/markup-compatibility/2006" xmlns:o="urn:schemas-microsoft-com:office:office" xmlns:r="http://schemas.openxmlformats.org/officeDocument/2006/relationships" xmlns:m="http://schemas.openxmlformats.org/officeDocument/2006/math" xmlns:v="urn:schemas-microsoft-com:vml" xmlns:wp14="http://schemas.microsoft.com/office/word/2010/wordprocessingDrawing" xmlns:wp="http://schemas.openxmlformats.org/drawingml/2006/wordprocessingDrawing" xmlns:w10="urn:schemas-microsoft-com:office:word" xmlns:w="http://schemas.openxmlformats.org/wordprocessingml/2006/main" xmlns:w14="http://schemas.microsoft.com/office/word/2010/wordml" xmlns:w15="http://schemas.microsoft.com/office/word/2012/wordml" xmlns:w16se="http://schemas.microsoft.com/office/word/2015/wordml/symex" xmlns:wpg="http://schemas.microsoft.com/office/word/2010/wordprocessingGroup" xmlns:wpi="http://schemas.microsoft.com/office/word/2010/wordprocessingInk" xmlns:wne="http://schemas.microsoft.com/office/word/2006/wordml" xmlns:wps="http://schemas.microsoft.com/office/word/2010/wordprocessingShape" mc:Ignorable="w14 w15 w16se wp14">
   <w:footnote w:type="separator" w:id="-1">
     <w:p>
       <w:r>
@@ -1290,17 +1466,7 @@
 </file>
 
 <file path=word/header1.xml><?xml version="1.0" encoding="utf-8"?>
-<w:hdr xmlns:wpc="http://schemas.microsoft.com/office/word/2010/wordprocessingCanvas" xmlns:mo="http://schemas.microsoft.com/office/mac/office/2008/main" xmlns:mc="http://schemas.openxmlformats.org/markup-compatibility/2006" xmlns:mv="urn:schemas-microsoft-com:mac:vml" xmlns:o="urn:schemas-microsoft-com:office:office" xmlns:r="http://schemas.openxmlformats.org/officeDocument/2006/relationships" xmlns:m="http://schemas.openxmlformats.org/officeDocument/2006/math" xmlns:v="urn:schemas-microsoft-com:vml" xmlns:wp14="http://schemas.microsoft.com/office/word/2010/wordprocessingDrawing" xmlns:wp="http://schemas.openxmlformats.org/drawingml/2006/wordprocessingDrawing" xmlns:w10="urn:schemas-microsoft-com:office:word" xmlns:w="http://schemas.openxmlformats.org/wordprocessingml/2006/main" xmlns:w14="http://schemas.microsoft.com/office/word/2010/wordml" xmlns:wpg="http://schemas.microsoft.com/office/word/2010/wordprocessingGroup" xmlns:wpi="http://schemas.microsoft.com/office/word/2010/wordprocessingInk" xmlns:wne="http://schemas.microsoft.com/office/word/2006/wordml" xmlns:wps="http://schemas.microsoft.com/office/word/2010/wordprocessingShape" mc:Ignorable="w14 wp14">
-  <w:p>
-    <w:pPr>
-      <w:pStyle w:val="Header"/>
-    </w:pPr>
-  </w:p>
-</w:hdr>
-</file>
-
-<file path=word/header2.xml><?xml version="1.0" encoding="utf-8"?>
-<w:hdr xmlns:wpc="http://schemas.microsoft.com/office/word/2010/wordprocessingCanvas" xmlns:mo="http://schemas.microsoft.com/office/mac/office/2008/main" xmlns:mc="http://schemas.openxmlformats.org/markup-compatibility/2006" xmlns:mv="urn:schemas-microsoft-com:mac:vml" xmlns:o="urn:schemas-microsoft-com:office:office" xmlns:r="http://schemas.openxmlformats.org/officeDocument/2006/relationships" xmlns:m="http://schemas.openxmlformats.org/officeDocument/2006/math" xmlns:v="urn:schemas-microsoft-com:vml" xmlns:wp14="http://schemas.microsoft.com/office/word/2010/wordprocessingDrawing" xmlns:wp="http://schemas.openxmlformats.org/drawingml/2006/wordprocessingDrawing" xmlns:w10="urn:schemas-microsoft-com:office:word" xmlns:w="http://schemas.openxmlformats.org/wordprocessingml/2006/main" xmlns:w14="http://schemas.microsoft.com/office/word/2010/wordml" xmlns:wpg="http://schemas.microsoft.com/office/word/2010/wordprocessingGroup" xmlns:wpi="http://schemas.microsoft.com/office/word/2010/wordprocessingInk" xmlns:wne="http://schemas.microsoft.com/office/word/2006/wordml" xmlns:wps="http://schemas.microsoft.com/office/word/2010/wordprocessingShape" mc:Ignorable="w14 wp14">
+<w:hdr xmlns:wpc="http://schemas.microsoft.com/office/word/2010/wordprocessingCanvas" xmlns:cx="http://schemas.microsoft.com/office/drawing/2014/chartex" xmlns:cx1="http://schemas.microsoft.com/office/drawing/2015/9/8/chartex" xmlns:mc="http://schemas.openxmlformats.org/markup-compatibility/2006" xmlns:o="urn:schemas-microsoft-com:office:office" xmlns:r="http://schemas.openxmlformats.org/officeDocument/2006/relationships" xmlns:m="http://schemas.openxmlformats.org/officeDocument/2006/math" xmlns:v="urn:schemas-microsoft-com:vml" xmlns:wp14="http://schemas.microsoft.com/office/word/2010/wordprocessingDrawing" xmlns:wp="http://schemas.openxmlformats.org/drawingml/2006/wordprocessingDrawing" xmlns:w10="urn:schemas-microsoft-com:office:word" xmlns:w="http://schemas.openxmlformats.org/wordprocessingml/2006/main" xmlns:w14="http://schemas.microsoft.com/office/word/2010/wordml" xmlns:w15="http://schemas.microsoft.com/office/word/2012/wordml" xmlns:w16se="http://schemas.microsoft.com/office/word/2015/wordml/symex" xmlns:wpg="http://schemas.microsoft.com/office/word/2010/wordprocessingGroup" xmlns:wpi="http://schemas.microsoft.com/office/word/2010/wordprocessingInk" xmlns:wne="http://schemas.microsoft.com/office/word/2006/wordml" xmlns:wps="http://schemas.microsoft.com/office/word/2010/wordprocessingShape" mc:Ignorable="w14 w15 w16se wp14">
   <w:p>
     <w:pPr>
       <w:pStyle w:val="Header"/>
@@ -1366,19 +1532,9 @@
 </w:hdr>
 </file>
 
-<file path=word/header3.xml><?xml version="1.0" encoding="utf-8"?>
-<w:hdr xmlns:wpc="http://schemas.microsoft.com/office/word/2010/wordprocessingCanvas" xmlns:mo="http://schemas.microsoft.com/office/mac/office/2008/main" xmlns:mc="http://schemas.openxmlformats.org/markup-compatibility/2006" xmlns:mv="urn:schemas-microsoft-com:mac:vml" xmlns:o="urn:schemas-microsoft-com:office:office" xmlns:r="http://schemas.openxmlformats.org/officeDocument/2006/relationships" xmlns:m="http://schemas.openxmlformats.org/officeDocument/2006/math" xmlns:v="urn:schemas-microsoft-com:vml" xmlns:wp14="http://schemas.microsoft.com/office/word/2010/wordprocessingDrawing" xmlns:wp="http://schemas.openxmlformats.org/drawingml/2006/wordprocessingDrawing" xmlns:w10="urn:schemas-microsoft-com:office:word" xmlns:w="http://schemas.openxmlformats.org/wordprocessingml/2006/main" xmlns:w14="http://schemas.microsoft.com/office/word/2010/wordml" xmlns:wpg="http://schemas.microsoft.com/office/word/2010/wordprocessingGroup" xmlns:wpi="http://schemas.microsoft.com/office/word/2010/wordprocessingInk" xmlns:wne="http://schemas.microsoft.com/office/word/2006/wordml" xmlns:wps="http://schemas.microsoft.com/office/word/2010/wordprocessingShape" mc:Ignorable="w14 wp14">
-  <w:p>
-    <w:pPr>
-      <w:pStyle w:val="Header"/>
-    </w:pPr>
-  </w:p>
-</w:hdr>
-</file>
-
 <file path=word/numbering.xml><?xml version="1.0" encoding="utf-8"?>
-<w:numbering xmlns:wpc="http://schemas.microsoft.com/office/word/2010/wordprocessingCanvas" xmlns:mo="http://schemas.microsoft.com/office/mac/office/2008/main" xmlns:mc="http://schemas.openxmlformats.org/markup-compatibility/2006" xmlns:mv="urn:schemas-microsoft-com:mac:vml" xmlns:o="urn:schemas-microsoft-com:office:office" xmlns:r="http://schemas.openxmlformats.org/officeDocument/2006/relationships" xmlns:m="http://schemas.openxmlformats.org/officeDocument/2006/math" xmlns:v="urn:schemas-microsoft-com:vml" xmlns:wp14="http://schemas.microsoft.com/office/word/2010/wordprocessingDrawing" xmlns:wp="http://schemas.openxmlformats.org/drawingml/2006/wordprocessingDrawing" xmlns:w10="urn:schemas-microsoft-com:office:word" xmlns:w="http://schemas.openxmlformats.org/wordprocessingml/2006/main" xmlns:w14="http://schemas.microsoft.com/office/word/2010/wordml" xmlns:wpg="http://schemas.microsoft.com/office/word/2010/wordprocessingGroup" xmlns:wpi="http://schemas.microsoft.com/office/word/2010/wordprocessingInk" xmlns:wne="http://schemas.microsoft.com/office/word/2006/wordml" xmlns:wps="http://schemas.microsoft.com/office/word/2010/wordprocessingShape" mc:Ignorable="w14 wp14">
-  <w:abstractNum w:abstractNumId="0">
+<w:numbering xmlns:wpc="http://schemas.microsoft.com/office/word/2010/wordprocessingCanvas" xmlns:cx="http://schemas.microsoft.com/office/drawing/2014/chartex" xmlns:cx1="http://schemas.microsoft.com/office/drawing/2015/9/8/chartex" xmlns:mc="http://schemas.openxmlformats.org/markup-compatibility/2006" xmlns:o="urn:schemas-microsoft-com:office:office" xmlns:r="http://schemas.openxmlformats.org/officeDocument/2006/relationships" xmlns:m="http://schemas.openxmlformats.org/officeDocument/2006/math" xmlns:v="urn:schemas-microsoft-com:vml" xmlns:wp14="http://schemas.microsoft.com/office/word/2010/wordprocessingDrawing" xmlns:wp="http://schemas.openxmlformats.org/drawingml/2006/wordprocessingDrawing" xmlns:w10="urn:schemas-microsoft-com:office:word" xmlns:w="http://schemas.openxmlformats.org/wordprocessingml/2006/main" xmlns:w14="http://schemas.microsoft.com/office/word/2010/wordml" xmlns:w15="http://schemas.microsoft.com/office/word/2012/wordml" xmlns:w16se="http://schemas.microsoft.com/office/word/2015/wordml/symex" xmlns:wpg="http://schemas.microsoft.com/office/word/2010/wordprocessingGroup" xmlns:wpi="http://schemas.microsoft.com/office/word/2010/wordprocessingInk" xmlns:wne="http://schemas.microsoft.com/office/word/2006/wordml" xmlns:wps="http://schemas.microsoft.com/office/word/2010/wordprocessingShape" mc:Ignorable="w14 w15 w16se wp14">
+  <w:abstractNum w:abstractNumId="0" w15:restartNumberingAfterBreak="0">
     <w:nsid w:val="030A4067"/>
     <w:multiLevelType w:val="hybridMultilevel"/>
     <w:tmpl w:val="22100386"/>
@@ -1467,7 +1623,7 @@
       </w:pPr>
     </w:lvl>
   </w:abstractNum>
-  <w:abstractNum w:abstractNumId="1">
+  <w:abstractNum w:abstractNumId="1" w15:restartNumberingAfterBreak="0">
     <w:nsid w:val="0554126B"/>
     <w:multiLevelType w:val="hybridMultilevel"/>
     <w:tmpl w:val="9070915C"/>
@@ -1583,7 +1739,7 @@
       </w:pPr>
     </w:lvl>
   </w:abstractNum>
-  <w:abstractNum w:abstractNumId="2">
+  <w:abstractNum w:abstractNumId="2" w15:restartNumberingAfterBreak="0">
     <w:nsid w:val="23A65F49"/>
     <w:multiLevelType w:val="hybridMultilevel"/>
     <w:tmpl w:val="974A5EFA"/>
@@ -1672,7 +1828,7 @@
       </w:pPr>
     </w:lvl>
   </w:abstractNum>
-  <w:abstractNum w:abstractNumId="3">
+  <w:abstractNum w:abstractNumId="3" w15:restartNumberingAfterBreak="0">
     <w:nsid w:val="2F3704D6"/>
     <w:multiLevelType w:val="hybridMultilevel"/>
     <w:tmpl w:val="7EF4BED0"/>
@@ -1761,7 +1917,7 @@
       </w:pPr>
     </w:lvl>
   </w:abstractNum>
-  <w:abstractNum w:abstractNumId="4">
+  <w:abstractNum w:abstractNumId="4" w15:restartNumberingAfterBreak="0">
     <w:nsid w:val="4185458B"/>
     <w:multiLevelType w:val="hybridMultilevel"/>
     <w:tmpl w:val="37261AC6"/>
@@ -1847,7 +2003,7 @@
       </w:pPr>
     </w:lvl>
   </w:abstractNum>
-  <w:abstractNum w:abstractNumId="5">
+  <w:abstractNum w:abstractNumId="5" w15:restartNumberingAfterBreak="0">
     <w:nsid w:val="4C17548B"/>
     <w:multiLevelType w:val="hybridMultilevel"/>
     <w:tmpl w:val="113A468C"/>
@@ -1960,7 +2116,7 @@
       </w:pPr>
     </w:lvl>
   </w:abstractNum>
-  <w:abstractNum w:abstractNumId="6">
+  <w:abstractNum w:abstractNumId="6" w15:restartNumberingAfterBreak="0">
     <w:nsid w:val="4E3765D2"/>
     <w:multiLevelType w:val="hybridMultilevel"/>
     <w:tmpl w:val="E1B22254"/>
@@ -2049,7 +2205,7 @@
       </w:pPr>
     </w:lvl>
   </w:abstractNum>
-  <w:abstractNum w:abstractNumId="7">
+  <w:abstractNum w:abstractNumId="7" w15:restartNumberingAfterBreak="0">
     <w:nsid w:val="50563525"/>
     <w:multiLevelType w:val="hybridMultilevel"/>
     <w:tmpl w:val="8BC804E4"/>
@@ -2138,7 +2294,7 @@
       </w:pPr>
     </w:lvl>
   </w:abstractNum>
-  <w:abstractNum w:abstractNumId="8">
+  <w:abstractNum w:abstractNumId="8" w15:restartNumberingAfterBreak="0">
     <w:nsid w:val="57714532"/>
     <w:multiLevelType w:val="hybridMultilevel"/>
     <w:tmpl w:val="BD085D5C"/>
@@ -2227,7 +2383,7 @@
       </w:pPr>
     </w:lvl>
   </w:abstractNum>
-  <w:abstractNum w:abstractNumId="9">
+  <w:abstractNum w:abstractNumId="9" w15:restartNumberingAfterBreak="0">
     <w:nsid w:val="59A96981"/>
     <w:multiLevelType w:val="hybridMultilevel"/>
     <w:tmpl w:val="E4400352"/>
@@ -2316,7 +2472,7 @@
       </w:pPr>
     </w:lvl>
   </w:abstractNum>
-  <w:abstractNum w:abstractNumId="10">
+  <w:abstractNum w:abstractNumId="10" w15:restartNumberingAfterBreak="0">
     <w:nsid w:val="5EAF2F2F"/>
     <w:multiLevelType w:val="hybridMultilevel"/>
     <w:tmpl w:val="C1706762"/>
@@ -2406,7 +2562,7 @@
       </w:pPr>
     </w:lvl>
   </w:abstractNum>
-  <w:abstractNum w:abstractNumId="11">
+  <w:abstractNum w:abstractNumId="11" w15:restartNumberingAfterBreak="0">
     <w:nsid w:val="7A3C192F"/>
     <w:multiLevelType w:val="hybridMultilevel"/>
     <w:tmpl w:val="73E0BEDE"/>
@@ -2589,7 +2745,7 @@
 </file>
 
 <file path=word/styles.xml><?xml version="1.0" encoding="utf-8"?>
-<w:styles xmlns:mc="http://schemas.openxmlformats.org/markup-compatibility/2006" xmlns:r="http://schemas.openxmlformats.org/officeDocument/2006/relationships" xmlns:w="http://schemas.openxmlformats.org/wordprocessingml/2006/main" xmlns:w14="http://schemas.microsoft.com/office/word/2010/wordml" mc:Ignorable="w14">
+<w:styles xmlns:mc="http://schemas.openxmlformats.org/markup-compatibility/2006" xmlns:r="http://schemas.openxmlformats.org/officeDocument/2006/relationships" xmlns:w="http://schemas.openxmlformats.org/wordprocessingml/2006/main" xmlns:w14="http://schemas.microsoft.com/office/word/2010/wordml" xmlns:w15="http://schemas.microsoft.com/office/word/2012/wordml" xmlns:w16se="http://schemas.microsoft.com/office/word/2015/wordml/symex" mc:Ignorable="w14 w15 w16se">
   <w:docDefaults>
     <w:rPrDefault>
       <w:rPr>
@@ -2605,157 +2761,378 @@
       </w:pPr>
     </w:pPrDefault>
   </w:docDefaults>
-  <w:latentStyles w:defLockedState="0" w:defUIPriority="99" w:defSemiHidden="1" w:defUnhideWhenUsed="1" w:defQFormat="0" w:count="276">
-    <w:lsdException w:name="Normal" w:semiHidden="0" w:uiPriority="0" w:unhideWhenUsed="0" w:qFormat="1"/>
-    <w:lsdException w:name="heading 1" w:semiHidden="0" w:uiPriority="9" w:unhideWhenUsed="0" w:qFormat="1"/>
-    <w:lsdException w:name="heading 2" w:uiPriority="9" w:qFormat="1"/>
-    <w:lsdException w:name="heading 3" w:uiPriority="9" w:qFormat="1"/>
-    <w:lsdException w:name="heading 4" w:uiPriority="9" w:qFormat="1"/>
-    <w:lsdException w:name="heading 5" w:uiPriority="9" w:qFormat="1"/>
-    <w:lsdException w:name="heading 6" w:uiPriority="9" w:qFormat="1"/>
-    <w:lsdException w:name="heading 7" w:uiPriority="9" w:qFormat="1"/>
-    <w:lsdException w:name="heading 8" w:uiPriority="9" w:qFormat="1"/>
-    <w:lsdException w:name="heading 9" w:uiPriority="9" w:qFormat="1"/>
-    <w:lsdException w:name="toc 1" w:uiPriority="39"/>
-    <w:lsdException w:name="toc 2" w:uiPriority="39"/>
-    <w:lsdException w:name="toc 3" w:uiPriority="39"/>
-    <w:lsdException w:name="toc 4" w:uiPriority="39"/>
-    <w:lsdException w:name="toc 5" w:uiPriority="39"/>
-    <w:lsdException w:name="toc 6" w:uiPriority="39"/>
-    <w:lsdException w:name="toc 7" w:uiPriority="39"/>
-    <w:lsdException w:name="toc 8" w:uiPriority="39"/>
-    <w:lsdException w:name="toc 9" w:uiPriority="39"/>
-    <w:lsdException w:name="annotation text" w:uiPriority="0"/>
-    <w:lsdException w:name="caption" w:uiPriority="35" w:qFormat="1"/>
-    <w:lsdException w:name="annotation reference" w:uiPriority="0"/>
-    <w:lsdException w:name="Title" w:semiHidden="0" w:uiPriority="10" w:unhideWhenUsed="0" w:qFormat="1"/>
-    <w:lsdException w:name="Default Paragraph Font" w:uiPriority="1"/>
-    <w:lsdException w:name="Body Text" w:uiPriority="0"/>
-    <w:lsdException w:name="Subtitle" w:semiHidden="0" w:uiPriority="11" w:unhideWhenUsed="0" w:qFormat="1"/>
-    <w:lsdException w:name="Body Text 3" w:uiPriority="0"/>
-    <w:lsdException w:name="Strong" w:semiHidden="0" w:uiPriority="22" w:unhideWhenUsed="0" w:qFormat="1"/>
-    <w:lsdException w:name="Emphasis" w:semiHidden="0" w:uiPriority="20" w:unhideWhenUsed="0" w:qFormat="1"/>
-    <w:lsdException w:name="Table Grid" w:semiHidden="0" w:uiPriority="0" w:unhideWhenUsed="0"/>
-    <w:lsdException w:name="Note Level 1" w:semiHidden="0" w:unhideWhenUsed="0"/>
-    <w:lsdException w:name="Note Level 2" w:semiHidden="0" w:unhideWhenUsed="0"/>
-    <w:lsdException w:name="Note Level 3" w:semiHidden="0" w:unhideWhenUsed="0"/>
-    <w:lsdException w:name="Note Level 4" w:semiHidden="0" w:unhideWhenUsed="0"/>
-    <w:lsdException w:name="Note Level 5" w:semiHidden="0" w:unhideWhenUsed="0"/>
-    <w:lsdException w:name="Note Level 6" w:semiHidden="0" w:unhideWhenUsed="0"/>
-    <w:lsdException w:name="Note Level 7" w:semiHidden="0" w:unhideWhenUsed="0"/>
-    <w:lsdException w:name="Note Level 8" w:semiHidden="0" w:unhideWhenUsed="0"/>
-    <w:lsdException w:name="Note Level 9" w:semiHidden="0" w:unhideWhenUsed="0"/>
-    <w:lsdException w:name="Placeholder Text" w:unhideWhenUsed="0"/>
-    <w:lsdException w:name="No Spacing" w:semiHidden="0" w:uiPriority="1" w:unhideWhenUsed="0" w:qFormat="1"/>
-    <w:lsdException w:name="Light Shading" w:semiHidden="0" w:uiPriority="60" w:unhideWhenUsed="0"/>
-    <w:lsdException w:name="Light List" w:semiHidden="0" w:uiPriority="61" w:unhideWhenUsed="0"/>
-    <w:lsdException w:name="Light Grid" w:semiHidden="0" w:uiPriority="62" w:unhideWhenUsed="0"/>
-    <w:lsdException w:name="Medium Shading 1" w:semiHidden="0" w:uiPriority="63" w:unhideWhenUsed="0"/>
-    <w:lsdException w:name="Medium Shading 2" w:semiHidden="0" w:uiPriority="64" w:unhideWhenUsed="0"/>
-    <w:lsdException w:name="Medium List 1" w:semiHidden="0" w:uiPriority="65" w:unhideWhenUsed="0"/>
-    <w:lsdException w:name="Medium List 2" w:semiHidden="0" w:uiPriority="66" w:unhideWhenUsed="0"/>
-    <w:lsdException w:name="Medium Grid 1" w:semiHidden="0" w:uiPriority="67" w:unhideWhenUsed="0"/>
-    <w:lsdException w:name="Medium Grid 2" w:semiHidden="0" w:uiPriority="68" w:unhideWhenUsed="0"/>
-    <w:lsdException w:name="Medium Grid 3" w:semiHidden="0" w:uiPriority="69" w:unhideWhenUsed="0"/>
-    <w:lsdException w:name="Dark List" w:semiHidden="0" w:uiPriority="70" w:unhideWhenUsed="0"/>
-    <w:lsdException w:name="Colorful Shading" w:semiHidden="0" w:uiPriority="71" w:unhideWhenUsed="0"/>
-    <w:lsdException w:name="Colorful List" w:semiHidden="0" w:uiPriority="72" w:unhideWhenUsed="0"/>
-    <w:lsdException w:name="Colorful Grid" w:semiHidden="0" w:uiPriority="73" w:unhideWhenUsed="0"/>
-    <w:lsdException w:name="Light Shading Accent 1" w:semiHidden="0" w:uiPriority="60" w:unhideWhenUsed="0"/>
-    <w:lsdException w:name="Light List Accent 1" w:semiHidden="0" w:uiPriority="61" w:unhideWhenUsed="0"/>
-    <w:lsdException w:name="Light Grid Accent 1" w:semiHidden="0" w:uiPriority="62" w:unhideWhenUsed="0"/>
-    <w:lsdException w:name="Medium Shading 1 Accent 1" w:semiHidden="0" w:uiPriority="63" w:unhideWhenUsed="0"/>
-    <w:lsdException w:name="Medium Shading 2 Accent 1" w:semiHidden="0" w:uiPriority="64" w:unhideWhenUsed="0"/>
-    <w:lsdException w:name="Medium List 1 Accent 1" w:semiHidden="0" w:uiPriority="65" w:unhideWhenUsed="0"/>
-    <w:lsdException w:name="Revision" w:unhideWhenUsed="0"/>
-    <w:lsdException w:name="List Paragraph" w:semiHidden="0" w:uiPriority="34" w:unhideWhenUsed="0" w:qFormat="1"/>
-    <w:lsdException w:name="Quote" w:semiHidden="0" w:uiPriority="29" w:unhideWhenUsed="0" w:qFormat="1"/>
-    <w:lsdException w:name="Intense Quote" w:semiHidden="0" w:uiPriority="30" w:unhideWhenUsed="0" w:qFormat="1"/>
-    <w:lsdException w:name="Medium List 2 Accent 1" w:semiHidden="0" w:uiPriority="66" w:unhideWhenUsed="0"/>
-    <w:lsdException w:name="Medium Grid 1 Accent 1" w:semiHidden="0" w:uiPriority="67" w:unhideWhenUsed="0"/>
-    <w:lsdException w:name="Medium Grid 2 Accent 1" w:semiHidden="0" w:uiPriority="68" w:unhideWhenUsed="0"/>
-    <w:lsdException w:name="Medium Grid 3 Accent 1" w:semiHidden="0" w:uiPriority="69" w:unhideWhenUsed="0"/>
-    <w:lsdException w:name="Dark List Accent 1" w:semiHidden="0" w:uiPriority="70" w:unhideWhenUsed="0"/>
-    <w:lsdException w:name="Colorful Shading Accent 1" w:semiHidden="0" w:uiPriority="71" w:unhideWhenUsed="0"/>
-    <w:lsdException w:name="Colorful List Accent 1" w:semiHidden="0" w:uiPriority="72" w:unhideWhenUsed="0"/>
-    <w:lsdException w:name="Colorful Grid Accent 1" w:semiHidden="0" w:uiPriority="73" w:unhideWhenUsed="0"/>
-    <w:lsdException w:name="Light Shading Accent 2" w:semiHidden="0" w:uiPriority="60" w:unhideWhenUsed="0"/>
-    <w:lsdException w:name="Light List Accent 2" w:semiHidden="0" w:uiPriority="61" w:unhideWhenUsed="0"/>
-    <w:lsdException w:name="Light Grid Accent 2" w:semiHidden="0" w:uiPriority="62" w:unhideWhenUsed="0"/>
-    <w:lsdException w:name="Medium Shading 1 Accent 2" w:semiHidden="0" w:uiPriority="63" w:unhideWhenUsed="0"/>
-    <w:lsdException w:name="Medium Shading 2 Accent 2" w:semiHidden="0" w:uiPriority="64" w:unhideWhenUsed="0"/>
-    <w:lsdException w:name="Medium List 1 Accent 2" w:semiHidden="0" w:uiPriority="65" w:unhideWhenUsed="0"/>
-    <w:lsdException w:name="Medium List 2 Accent 2" w:semiHidden="0" w:uiPriority="66" w:unhideWhenUsed="0"/>
-    <w:lsdException w:name="Medium Grid 1 Accent 2" w:semiHidden="0" w:uiPriority="67" w:unhideWhenUsed="0"/>
-    <w:lsdException w:name="Medium Grid 2 Accent 2" w:semiHidden="0" w:uiPriority="68" w:unhideWhenUsed="0"/>
-    <w:lsdException w:name="Medium Grid 3 Accent 2" w:semiHidden="0" w:uiPriority="69" w:unhideWhenUsed="0"/>
-    <w:lsdException w:name="Dark List Accent 2" w:semiHidden="0" w:uiPriority="70" w:unhideWhenUsed="0"/>
-    <w:lsdException w:name="Colorful Shading Accent 2" w:semiHidden="0" w:uiPriority="71" w:unhideWhenUsed="0"/>
-    <w:lsdException w:name="Colorful List Accent 2" w:semiHidden="0" w:uiPriority="72" w:unhideWhenUsed="0"/>
-    <w:lsdException w:name="Colorful Grid Accent 2" w:semiHidden="0" w:uiPriority="73" w:unhideWhenUsed="0"/>
-    <w:lsdException w:name="Light Shading Accent 3" w:semiHidden="0" w:uiPriority="60" w:unhideWhenUsed="0"/>
-    <w:lsdException w:name="Light List Accent 3" w:semiHidden="0" w:uiPriority="61" w:unhideWhenUsed="0"/>
-    <w:lsdException w:name="Light Grid Accent 3" w:semiHidden="0" w:uiPriority="62" w:unhideWhenUsed="0"/>
-    <w:lsdException w:name="Medium Shading 1 Accent 3" w:semiHidden="0" w:uiPriority="63" w:unhideWhenUsed="0"/>
-    <w:lsdException w:name="Medium Shading 2 Accent 3" w:semiHidden="0" w:uiPriority="64" w:unhideWhenUsed="0"/>
-    <w:lsdException w:name="Medium List 1 Accent 3" w:semiHidden="0" w:uiPriority="65" w:unhideWhenUsed="0"/>
-    <w:lsdException w:name="Medium List 2 Accent 3" w:semiHidden="0" w:uiPriority="66" w:unhideWhenUsed="0"/>
-    <w:lsdException w:name="Medium Grid 1 Accent 3" w:semiHidden="0" w:uiPriority="67" w:unhideWhenUsed="0"/>
-    <w:lsdException w:name="Medium Grid 2 Accent 3" w:semiHidden="0" w:uiPriority="68" w:unhideWhenUsed="0"/>
-    <w:lsdException w:name="Medium Grid 3 Accent 3" w:semiHidden="0" w:uiPriority="69" w:unhideWhenUsed="0"/>
-    <w:lsdException w:name="Dark List Accent 3" w:semiHidden="0" w:uiPriority="70" w:unhideWhenUsed="0"/>
-    <w:lsdException w:name="Colorful Shading Accent 3" w:semiHidden="0" w:uiPriority="71" w:unhideWhenUsed="0"/>
-    <w:lsdException w:name="Colorful List Accent 3" w:semiHidden="0" w:uiPriority="72" w:unhideWhenUsed="0"/>
-    <w:lsdException w:name="Colorful Grid Accent 3" w:semiHidden="0" w:uiPriority="73" w:unhideWhenUsed="0"/>
-    <w:lsdException w:name="Light Shading Accent 4" w:semiHidden="0" w:uiPriority="60" w:unhideWhenUsed="0"/>
-    <w:lsdException w:name="Light List Accent 4" w:semiHidden="0" w:uiPriority="61" w:unhideWhenUsed="0"/>
-    <w:lsdException w:name="Light Grid Accent 4" w:semiHidden="0" w:uiPriority="62" w:unhideWhenUsed="0"/>
-    <w:lsdException w:name="Medium Shading 1 Accent 4" w:semiHidden="0" w:uiPriority="63" w:unhideWhenUsed="0"/>
-    <w:lsdException w:name="Medium Shading 2 Accent 4" w:semiHidden="0" w:uiPriority="64" w:unhideWhenUsed="0"/>
-    <w:lsdException w:name="Medium List 1 Accent 4" w:semiHidden="0" w:uiPriority="65" w:unhideWhenUsed="0"/>
-    <w:lsdException w:name="Medium List 2 Accent 4" w:semiHidden="0" w:uiPriority="66" w:unhideWhenUsed="0"/>
-    <w:lsdException w:name="Medium Grid 1 Accent 4" w:semiHidden="0" w:uiPriority="67" w:unhideWhenUsed="0"/>
-    <w:lsdException w:name="Medium Grid 2 Accent 4" w:semiHidden="0" w:uiPriority="68" w:unhideWhenUsed="0"/>
-    <w:lsdException w:name="Medium Grid 3 Accent 4" w:semiHidden="0" w:uiPriority="69" w:unhideWhenUsed="0"/>
-    <w:lsdException w:name="Dark List Accent 4" w:semiHidden="0" w:uiPriority="70" w:unhideWhenUsed="0"/>
-    <w:lsdException w:name="Colorful Shading Accent 4" w:semiHidden="0" w:uiPriority="71" w:unhideWhenUsed="0"/>
-    <w:lsdException w:name="Colorful List Accent 4" w:semiHidden="0" w:uiPriority="72" w:unhideWhenUsed="0"/>
-    <w:lsdException w:name="Colorful Grid Accent 4" w:semiHidden="0" w:uiPriority="73" w:unhideWhenUsed="0"/>
-    <w:lsdException w:name="Light Shading Accent 5" w:semiHidden="0" w:uiPriority="60" w:unhideWhenUsed="0"/>
-    <w:lsdException w:name="Light List Accent 5" w:semiHidden="0" w:uiPriority="61" w:unhideWhenUsed="0"/>
-    <w:lsdException w:name="Light Grid Accent 5" w:semiHidden="0" w:uiPriority="62" w:unhideWhenUsed="0"/>
-    <w:lsdException w:name="Medium Shading 1 Accent 5" w:semiHidden="0" w:uiPriority="63" w:unhideWhenUsed="0"/>
-    <w:lsdException w:name="Medium Shading 2 Accent 5" w:semiHidden="0" w:uiPriority="64" w:unhideWhenUsed="0"/>
-    <w:lsdException w:name="Medium List 1 Accent 5" w:semiHidden="0" w:uiPriority="65" w:unhideWhenUsed="0"/>
-    <w:lsdException w:name="Medium List 2 Accent 5" w:semiHidden="0" w:uiPriority="66" w:unhideWhenUsed="0"/>
-    <w:lsdException w:name="Medium Grid 1 Accent 5" w:semiHidden="0" w:uiPriority="67" w:unhideWhenUsed="0"/>
-    <w:lsdException w:name="Medium Grid 2 Accent 5" w:semiHidden="0" w:uiPriority="68" w:unhideWhenUsed="0"/>
-    <w:lsdException w:name="Medium Grid 3 Accent 5" w:semiHidden="0" w:uiPriority="69" w:unhideWhenUsed="0"/>
-    <w:lsdException w:name="Dark List Accent 5" w:semiHidden="0" w:uiPriority="70" w:unhideWhenUsed="0"/>
-    <w:lsdException w:name="Colorful Shading Accent 5" w:semiHidden="0" w:uiPriority="71" w:unhideWhenUsed="0"/>
-    <w:lsdException w:name="Colorful List Accent 5" w:semiHidden="0" w:uiPriority="72" w:unhideWhenUsed="0"/>
-    <w:lsdException w:name="Colorful Grid Accent 5" w:semiHidden="0" w:uiPriority="73" w:unhideWhenUsed="0"/>
-    <w:lsdException w:name="Light Shading Accent 6" w:semiHidden="0" w:uiPriority="60" w:unhideWhenUsed="0"/>
-    <w:lsdException w:name="Light List Accent 6" w:semiHidden="0" w:uiPriority="61" w:unhideWhenUsed="0"/>
-    <w:lsdException w:name="Light Grid Accent 6" w:semiHidden="0" w:uiPriority="62" w:unhideWhenUsed="0"/>
-    <w:lsdException w:name="Medium Shading 1 Accent 6" w:semiHidden="0" w:uiPriority="63" w:unhideWhenUsed="0"/>
-    <w:lsdException w:name="Medium Shading 2 Accent 6" w:semiHidden="0" w:uiPriority="64" w:unhideWhenUsed="0"/>
-    <w:lsdException w:name="Medium List 1 Accent 6" w:semiHidden="0" w:uiPriority="65" w:unhideWhenUsed="0"/>
-    <w:lsdException w:name="Medium List 2 Accent 6" w:semiHidden="0" w:uiPriority="66" w:unhideWhenUsed="0"/>
-    <w:lsdException w:name="Medium Grid 1 Accent 6" w:semiHidden="0" w:uiPriority="67" w:unhideWhenUsed="0"/>
-    <w:lsdException w:name="Medium Grid 2 Accent 6" w:semiHidden="0" w:uiPriority="68" w:unhideWhenUsed="0"/>
-    <w:lsdException w:name="Medium Grid 3 Accent 6" w:semiHidden="0" w:uiPriority="69" w:unhideWhenUsed="0"/>
-    <w:lsdException w:name="Dark List Accent 6" w:semiHidden="0" w:uiPriority="70" w:unhideWhenUsed="0"/>
-    <w:lsdException w:name="Colorful Shading Accent 6" w:semiHidden="0" w:uiPriority="71" w:unhideWhenUsed="0"/>
-    <w:lsdException w:name="Colorful List Accent 6" w:semiHidden="0" w:uiPriority="72" w:unhideWhenUsed="0"/>
-    <w:lsdException w:name="Colorful Grid Accent 6" w:semiHidden="0" w:uiPriority="73" w:unhideWhenUsed="0"/>
-    <w:lsdException w:name="Subtle Emphasis" w:semiHidden="0" w:uiPriority="19" w:unhideWhenUsed="0" w:qFormat="1"/>
-    <w:lsdException w:name="Intense Emphasis" w:semiHidden="0" w:uiPriority="21" w:unhideWhenUsed="0" w:qFormat="1"/>
-    <w:lsdException w:name="Subtle Reference" w:semiHidden="0" w:uiPriority="31" w:unhideWhenUsed="0" w:qFormat="1"/>
-    <w:lsdException w:name="Intense Reference" w:semiHidden="0" w:uiPriority="32" w:unhideWhenUsed="0" w:qFormat="1"/>
-    <w:lsdException w:name="Book Title" w:semiHidden="0" w:uiPriority="33" w:unhideWhenUsed="0" w:qFormat="1"/>
-    <w:lsdException w:name="Bibliography" w:uiPriority="37"/>
-    <w:lsdException w:name="TOC Heading" w:uiPriority="39" w:qFormat="1"/>
+  <w:latentStyles w:defLockedState="0" w:defUIPriority="99" w:defSemiHidden="0" w:defUnhideWhenUsed="0" w:defQFormat="0" w:count="371">
+    <w:lsdException w:name="Normal" w:uiPriority="0" w:qFormat="1"/>
+    <w:lsdException w:name="heading 1" w:uiPriority="9" w:qFormat="1"/>
+    <w:lsdException w:name="heading 2" w:semiHidden="1" w:uiPriority="9" w:unhideWhenUsed="1" w:qFormat="1"/>
+    <w:lsdException w:name="heading 3" w:semiHidden="1" w:uiPriority="9" w:unhideWhenUsed="1" w:qFormat="1"/>
+    <w:lsdException w:name="heading 4" w:semiHidden="1" w:uiPriority="9" w:unhideWhenUsed="1" w:qFormat="1"/>
+    <w:lsdException w:name="heading 5" w:semiHidden="1" w:uiPriority="9" w:unhideWhenUsed="1" w:qFormat="1"/>
+    <w:lsdException w:name="heading 6" w:semiHidden="1" w:uiPriority="9" w:unhideWhenUsed="1" w:qFormat="1"/>
+    <w:lsdException w:name="heading 7" w:semiHidden="1" w:uiPriority="9" w:unhideWhenUsed="1" w:qFormat="1"/>
+    <w:lsdException w:name="heading 8" w:semiHidden="1" w:uiPriority="9" w:unhideWhenUsed="1" w:qFormat="1"/>
+    <w:lsdException w:name="heading 9" w:semiHidden="1" w:uiPriority="9" w:unhideWhenUsed="1" w:qFormat="1"/>
+    <w:lsdException w:name="index 1" w:semiHidden="1" w:unhideWhenUsed="1"/>
+    <w:lsdException w:name="index 2" w:semiHidden="1" w:unhideWhenUsed="1"/>
+    <w:lsdException w:name="index 3" w:semiHidden="1" w:unhideWhenUsed="1"/>
+    <w:lsdException w:name="index 4" w:semiHidden="1" w:unhideWhenUsed="1"/>
+    <w:lsdException w:name="index 5" w:semiHidden="1" w:unhideWhenUsed="1"/>
+    <w:lsdException w:name="index 6" w:semiHidden="1" w:unhideWhenUsed="1"/>
+    <w:lsdException w:name="index 7" w:semiHidden="1" w:unhideWhenUsed="1"/>
+    <w:lsdException w:name="index 8" w:semiHidden="1" w:unhideWhenUsed="1"/>
+    <w:lsdException w:name="index 9" w:semiHidden="1" w:unhideWhenUsed="1"/>
+    <w:lsdException w:name="toc 1" w:semiHidden="1" w:uiPriority="39" w:unhideWhenUsed="1"/>
+    <w:lsdException w:name="toc 2" w:semiHidden="1" w:uiPriority="39" w:unhideWhenUsed="1"/>
+    <w:lsdException w:name="toc 3" w:semiHidden="1" w:uiPriority="39" w:unhideWhenUsed="1"/>
+    <w:lsdException w:name="toc 4" w:semiHidden="1" w:uiPriority="39" w:unhideWhenUsed="1"/>
+    <w:lsdException w:name="toc 5" w:semiHidden="1" w:uiPriority="39" w:unhideWhenUsed="1"/>
+    <w:lsdException w:name="toc 6" w:semiHidden="1" w:uiPriority="39" w:unhideWhenUsed="1"/>
+    <w:lsdException w:name="toc 7" w:semiHidden="1" w:uiPriority="39" w:unhideWhenUsed="1"/>
+    <w:lsdException w:name="toc 8" w:semiHidden="1" w:uiPriority="39" w:unhideWhenUsed="1"/>
+    <w:lsdException w:name="toc 9" w:semiHidden="1" w:uiPriority="39" w:unhideWhenUsed="1"/>
+    <w:lsdException w:name="Normal Indent" w:semiHidden="1" w:unhideWhenUsed="1"/>
+    <w:lsdException w:name="footnote text" w:semiHidden="1" w:unhideWhenUsed="1"/>
+    <w:lsdException w:name="annotation text" w:semiHidden="1" w:uiPriority="0" w:unhideWhenUsed="1"/>
+    <w:lsdException w:name="header" w:semiHidden="1" w:unhideWhenUsed="1"/>
+    <w:lsdException w:name="footer" w:semiHidden="1" w:unhideWhenUsed="1"/>
+    <w:lsdException w:name="index heading" w:semiHidden="1" w:unhideWhenUsed="1"/>
+    <w:lsdException w:name="caption" w:semiHidden="1" w:uiPriority="35" w:unhideWhenUsed="1" w:qFormat="1"/>
+    <w:lsdException w:name="table of figures" w:semiHidden="1" w:unhideWhenUsed="1"/>
+    <w:lsdException w:name="envelope address" w:semiHidden="1" w:unhideWhenUsed="1"/>
+    <w:lsdException w:name="envelope return" w:semiHidden="1" w:unhideWhenUsed="1"/>
+    <w:lsdException w:name="footnote reference" w:semiHidden="1" w:unhideWhenUsed="1"/>
+    <w:lsdException w:name="annotation reference" w:semiHidden="1" w:uiPriority="0" w:unhideWhenUsed="1"/>
+    <w:lsdException w:name="line number" w:semiHidden="1" w:unhideWhenUsed="1"/>
+    <w:lsdException w:name="page number" w:semiHidden="1" w:unhideWhenUsed="1"/>
+    <w:lsdException w:name="endnote reference" w:semiHidden="1" w:unhideWhenUsed="1"/>
+    <w:lsdException w:name="endnote text" w:semiHidden="1" w:unhideWhenUsed="1"/>
+    <w:lsdException w:name="table of authorities" w:semiHidden="1" w:unhideWhenUsed="1"/>
+    <w:lsdException w:name="macro" w:semiHidden="1" w:unhideWhenUsed="1"/>
+    <w:lsdException w:name="toa heading" w:semiHidden="1" w:unhideWhenUsed="1"/>
+    <w:lsdException w:name="List" w:semiHidden="1" w:unhideWhenUsed="1"/>
+    <w:lsdException w:name="List Bullet" w:semiHidden="1" w:unhideWhenUsed="1"/>
+    <w:lsdException w:name="List Number" w:semiHidden="1" w:unhideWhenUsed="1"/>
+    <w:lsdException w:name="List 2" w:semiHidden="1" w:unhideWhenUsed="1"/>
+    <w:lsdException w:name="List 3" w:semiHidden="1" w:unhideWhenUsed="1"/>
+    <w:lsdException w:name="List 4" w:semiHidden="1" w:unhideWhenUsed="1"/>
+    <w:lsdException w:name="List 5" w:semiHidden="1" w:unhideWhenUsed="1"/>
+    <w:lsdException w:name="List Bullet 2" w:semiHidden="1" w:unhideWhenUsed="1"/>
+    <w:lsdException w:name="List Bullet 3" w:semiHidden="1" w:unhideWhenUsed="1"/>
+    <w:lsdException w:name="List Bullet 4" w:semiHidden="1" w:unhideWhenUsed="1"/>
+    <w:lsdException w:name="List Bullet 5" w:semiHidden="1" w:unhideWhenUsed="1"/>
+    <w:lsdException w:name="List Number 2" w:semiHidden="1" w:unhideWhenUsed="1"/>
+    <w:lsdException w:name="List Number 3" w:semiHidden="1" w:unhideWhenUsed="1"/>
+    <w:lsdException w:name="List Number 4" w:semiHidden="1" w:unhideWhenUsed="1"/>
+    <w:lsdException w:name="List Number 5" w:semiHidden="1" w:unhideWhenUsed="1"/>
+    <w:lsdException w:name="Title" w:uiPriority="10" w:qFormat="1"/>
+    <w:lsdException w:name="Closing" w:semiHidden="1" w:unhideWhenUsed="1"/>
+    <w:lsdException w:name="Signature" w:semiHidden="1" w:unhideWhenUsed="1"/>
+    <w:lsdException w:name="Default Paragraph Font" w:semiHidden="1" w:uiPriority="1" w:unhideWhenUsed="1"/>
+    <w:lsdException w:name="Body Text" w:semiHidden="1" w:uiPriority="0" w:unhideWhenUsed="1"/>
+    <w:lsdException w:name="Body Text Indent" w:semiHidden="1" w:unhideWhenUsed="1"/>
+    <w:lsdException w:name="List Continue" w:semiHidden="1" w:unhideWhenUsed="1"/>
+    <w:lsdException w:name="List Continue 2" w:semiHidden="1" w:unhideWhenUsed="1"/>
+    <w:lsdException w:name="List Continue 3" w:semiHidden="1" w:unhideWhenUsed="1"/>
+    <w:lsdException w:name="List Continue 4" w:semiHidden="1" w:unhideWhenUsed="1"/>
+    <w:lsdException w:name="List Continue 5" w:semiHidden="1" w:unhideWhenUsed="1"/>
+    <w:lsdException w:name="Message Header" w:semiHidden="1" w:unhideWhenUsed="1"/>
+    <w:lsdException w:name="Subtitle" w:uiPriority="11" w:qFormat="1"/>
+    <w:lsdException w:name="Salutation" w:semiHidden="1" w:unhideWhenUsed="1"/>
+    <w:lsdException w:name="Date" w:semiHidden="1" w:unhideWhenUsed="1"/>
+    <w:lsdException w:name="Body Text First Indent" w:semiHidden="1" w:unhideWhenUsed="1"/>
+    <w:lsdException w:name="Body Text First Indent 2" w:semiHidden="1" w:unhideWhenUsed="1"/>
+    <w:lsdException w:name="Note Heading" w:semiHidden="1" w:unhideWhenUsed="1"/>
+    <w:lsdException w:name="Body Text 2" w:semiHidden="1" w:unhideWhenUsed="1"/>
+    <w:lsdException w:name="Body Text 3" w:semiHidden="1" w:uiPriority="0" w:unhideWhenUsed="1"/>
+    <w:lsdException w:name="Body Text Indent 2" w:semiHidden="1" w:unhideWhenUsed="1"/>
+    <w:lsdException w:name="Body Text Indent 3" w:semiHidden="1" w:unhideWhenUsed="1"/>
+    <w:lsdException w:name="Block Text" w:semiHidden="1" w:unhideWhenUsed="1"/>
+    <w:lsdException w:name="Hyperlink" w:semiHidden="1" w:unhideWhenUsed="1"/>
+    <w:lsdException w:name="FollowedHyperlink" w:semiHidden="1" w:unhideWhenUsed="1"/>
+    <w:lsdException w:name="Strong" w:uiPriority="22" w:qFormat="1"/>
+    <w:lsdException w:name="Emphasis" w:uiPriority="20" w:qFormat="1"/>
+    <w:lsdException w:name="Document Map" w:semiHidden="1" w:unhideWhenUsed="1"/>
+    <w:lsdException w:name="Plain Text" w:semiHidden="1" w:unhideWhenUsed="1"/>
+    <w:lsdException w:name="E-mail Signature" w:semiHidden="1" w:unhideWhenUsed="1"/>
+    <w:lsdException w:name="HTML Top of Form" w:semiHidden="1" w:unhideWhenUsed="1"/>
+    <w:lsdException w:name="HTML Bottom of Form" w:semiHidden="1" w:unhideWhenUsed="1"/>
+    <w:lsdException w:name="Normal (Web)" w:semiHidden="1" w:unhideWhenUsed="1"/>
+    <w:lsdException w:name="HTML Acronym" w:semiHidden="1" w:unhideWhenUsed="1"/>
+    <w:lsdException w:name="HTML Address" w:semiHidden="1" w:unhideWhenUsed="1"/>
+    <w:lsdException w:name="HTML Cite" w:semiHidden="1" w:unhideWhenUsed="1"/>
+    <w:lsdException w:name="HTML Code" w:semiHidden="1" w:unhideWhenUsed="1"/>
+    <w:lsdException w:name="HTML Definition" w:semiHidden="1" w:unhideWhenUsed="1"/>
+    <w:lsdException w:name="HTML Keyboard" w:semiHidden="1" w:unhideWhenUsed="1"/>
+    <w:lsdException w:name="HTML Preformatted" w:semiHidden="1" w:unhideWhenUsed="1"/>
+    <w:lsdException w:name="HTML Sample" w:semiHidden="1" w:unhideWhenUsed="1"/>
+    <w:lsdException w:name="HTML Typewriter" w:semiHidden="1" w:unhideWhenUsed="1"/>
+    <w:lsdException w:name="HTML Variable" w:semiHidden="1" w:unhideWhenUsed="1"/>
+    <w:lsdException w:name="Normal Table" w:semiHidden="1" w:unhideWhenUsed="1"/>
+    <w:lsdException w:name="annotation subject" w:semiHidden="1" w:unhideWhenUsed="1"/>
+    <w:lsdException w:name="No List" w:semiHidden="1" w:unhideWhenUsed="1"/>
+    <w:lsdException w:name="Outline List 1" w:semiHidden="1" w:unhideWhenUsed="1"/>
+    <w:lsdException w:name="Outline List 2" w:semiHidden="1" w:unhideWhenUsed="1"/>
+    <w:lsdException w:name="Outline List 3" w:semiHidden="1" w:unhideWhenUsed="1"/>
+    <w:lsdException w:name="Table Simple 1" w:semiHidden="1" w:unhideWhenUsed="1"/>
+    <w:lsdException w:name="Table Simple 2" w:semiHidden="1" w:unhideWhenUsed="1"/>
+    <w:lsdException w:name="Table Simple 3" w:semiHidden="1" w:unhideWhenUsed="1"/>
+    <w:lsdException w:name="Table Classic 1" w:semiHidden="1" w:unhideWhenUsed="1"/>
+    <w:lsdException w:name="Table Classic 2" w:semiHidden="1" w:unhideWhenUsed="1"/>
+    <w:lsdException w:name="Table Classic 3" w:semiHidden="1" w:unhideWhenUsed="1"/>
+    <w:lsdException w:name="Table Classic 4" w:semiHidden="1" w:unhideWhenUsed="1"/>
+    <w:lsdException w:name="Table Colorful 1" w:semiHidden="1" w:unhideWhenUsed="1"/>
+    <w:lsdException w:name="Table Colorful 2" w:semiHidden="1" w:unhideWhenUsed="1"/>
+    <w:lsdException w:name="Table Colorful 3" w:semiHidden="1" w:unhideWhenUsed="1"/>
+    <w:lsdException w:name="Table Columns 1" w:semiHidden="1" w:unhideWhenUsed="1"/>
+    <w:lsdException w:name="Table Columns 2" w:semiHidden="1" w:unhideWhenUsed="1"/>
+    <w:lsdException w:name="Table Columns 3" w:semiHidden="1" w:unhideWhenUsed="1"/>
+    <w:lsdException w:name="Table Columns 4" w:semiHidden="1" w:unhideWhenUsed="1"/>
+    <w:lsdException w:name="Table Columns 5" w:semiHidden="1" w:unhideWhenUsed="1"/>
+    <w:lsdException w:name="Table Grid 1" w:semiHidden="1" w:unhideWhenUsed="1"/>
+    <w:lsdException w:name="Table Grid 2" w:semiHidden="1" w:unhideWhenUsed="1"/>
+    <w:lsdException w:name="Table Grid 3" w:semiHidden="1" w:unhideWhenUsed="1"/>
+    <w:lsdException w:name="Table Grid 4" w:semiHidden="1" w:unhideWhenUsed="1"/>
+    <w:lsdException w:name="Table Grid 5" w:semiHidden="1" w:unhideWhenUsed="1"/>
+    <w:lsdException w:name="Table Grid 6" w:semiHidden="1" w:unhideWhenUsed="1"/>
+    <w:lsdException w:name="Table Grid 7" w:semiHidden="1" w:unhideWhenUsed="1"/>
+    <w:lsdException w:name="Table Grid 8" w:semiHidden="1" w:unhideWhenUsed="1"/>
+    <w:lsdException w:name="Table List 1" w:semiHidden="1" w:unhideWhenUsed="1"/>
+    <w:lsdException w:name="Table List 2" w:semiHidden="1" w:unhideWhenUsed="1"/>
+    <w:lsdException w:name="Table List 3" w:semiHidden="1" w:unhideWhenUsed="1"/>
+    <w:lsdException w:name="Table List 4" w:semiHidden="1" w:unhideWhenUsed="1"/>
+    <w:lsdException w:name="Table List 5" w:semiHidden="1" w:unhideWhenUsed="1"/>
+    <w:lsdException w:name="Table List 6" w:semiHidden="1" w:unhideWhenUsed="1"/>
+    <w:lsdException w:name="Table List 7" w:semiHidden="1" w:unhideWhenUsed="1"/>
+    <w:lsdException w:name="Table List 8" w:semiHidden="1" w:unhideWhenUsed="1"/>
+    <w:lsdException w:name="Table 3D effects 1" w:semiHidden="1" w:unhideWhenUsed="1"/>
+    <w:lsdException w:name="Table 3D effects 2" w:semiHidden="1" w:unhideWhenUsed="1"/>
+    <w:lsdException w:name="Table 3D effects 3" w:semiHidden="1" w:unhideWhenUsed="1"/>
+    <w:lsdException w:name="Table Contemporary" w:semiHidden="1" w:unhideWhenUsed="1"/>
+    <w:lsdException w:name="Table Elegant" w:semiHidden="1" w:unhideWhenUsed="1"/>
+    <w:lsdException w:name="Table Professional" w:semiHidden="1" w:unhideWhenUsed="1"/>
+    <w:lsdException w:name="Table Subtle 1" w:semiHidden="1" w:unhideWhenUsed="1"/>
+    <w:lsdException w:name="Table Subtle 2" w:semiHidden="1" w:unhideWhenUsed="1"/>
+    <w:lsdException w:name="Table Web 1" w:semiHidden="1" w:unhideWhenUsed="1"/>
+    <w:lsdException w:name="Table Web 2" w:semiHidden="1" w:unhideWhenUsed="1"/>
+    <w:lsdException w:name="Table Web 3" w:semiHidden="1" w:unhideWhenUsed="1"/>
+    <w:lsdException w:name="Balloon Text" w:semiHidden="1" w:unhideWhenUsed="1"/>
+    <w:lsdException w:name="Table Grid" w:uiPriority="0"/>
+    <w:lsdException w:name="Table Theme" w:semiHidden="1" w:unhideWhenUsed="1"/>
+    <w:lsdException w:name="Placeholder Text" w:semiHidden="1"/>
+    <w:lsdException w:name="No Spacing" w:uiPriority="1" w:qFormat="1"/>
+    <w:lsdException w:name="Light Shading" w:uiPriority="60"/>
+    <w:lsdException w:name="Light List" w:uiPriority="61"/>
+    <w:lsdException w:name="Light Grid" w:uiPriority="62"/>
+    <w:lsdException w:name="Medium Shading 1" w:uiPriority="63"/>
+    <w:lsdException w:name="Medium Shading 2" w:uiPriority="64"/>
+    <w:lsdException w:name="Medium List 1" w:uiPriority="65"/>
+    <w:lsdException w:name="Medium List 2" w:uiPriority="66"/>
+    <w:lsdException w:name="Medium Grid 1" w:uiPriority="67"/>
+    <w:lsdException w:name="Medium Grid 2" w:uiPriority="68"/>
+    <w:lsdException w:name="Medium Grid 3" w:uiPriority="69"/>
+    <w:lsdException w:name="Dark List" w:uiPriority="70"/>
+    <w:lsdException w:name="Colorful Shading" w:uiPriority="71"/>
+    <w:lsdException w:name="Colorful List" w:uiPriority="72"/>
+    <w:lsdException w:name="Colorful Grid" w:uiPriority="73"/>
+    <w:lsdException w:name="Light Shading Accent 1" w:uiPriority="60"/>
+    <w:lsdException w:name="Light List Accent 1" w:uiPriority="61"/>
+    <w:lsdException w:name="Light Grid Accent 1" w:uiPriority="62"/>
+    <w:lsdException w:name="Medium Shading 1 Accent 1" w:uiPriority="63"/>
+    <w:lsdException w:name="Medium Shading 2 Accent 1" w:uiPriority="64"/>
+    <w:lsdException w:name="Medium List 1 Accent 1" w:uiPriority="65"/>
+    <w:lsdException w:name="Revision" w:semiHidden="1"/>
+    <w:lsdException w:name="List Paragraph" w:uiPriority="34" w:qFormat="1"/>
+    <w:lsdException w:name="Quote" w:uiPriority="29" w:qFormat="1"/>
+    <w:lsdException w:name="Intense Quote" w:uiPriority="30" w:qFormat="1"/>
+    <w:lsdException w:name="Medium List 2 Accent 1" w:uiPriority="66"/>
+    <w:lsdException w:name="Medium Grid 1 Accent 1" w:uiPriority="67"/>
+    <w:lsdException w:name="Medium Grid 2 Accent 1" w:uiPriority="68"/>
+    <w:lsdException w:name="Medium Grid 3 Accent 1" w:uiPriority="69"/>
+    <w:lsdException w:name="Dark List Accent 1" w:uiPriority="70"/>
+    <w:lsdException w:name="Colorful Shading Accent 1" w:uiPriority="71"/>
+    <w:lsdException w:name="Colorful List Accent 1" w:uiPriority="72"/>
+    <w:lsdException w:name="Colorful Grid Accent 1" w:uiPriority="73"/>
+    <w:lsdException w:name="Light Shading Accent 2" w:uiPriority="60"/>
+    <w:lsdException w:name="Light List Accent 2" w:uiPriority="61"/>
+    <w:lsdException w:name="Light Grid Accent 2" w:uiPriority="62"/>
+    <w:lsdException w:name="Medium Shading 1 Accent 2" w:uiPriority="63"/>
+    <w:lsdException w:name="Medium Shading 2 Accent 2" w:uiPriority="64"/>
+    <w:lsdException w:name="Medium List 1 Accent 2" w:uiPriority="65"/>
+    <w:lsdException w:name="Medium List 2 Accent 2" w:uiPriority="66"/>
+    <w:lsdException w:name="Medium Grid 1 Accent 2" w:uiPriority="67"/>
+    <w:lsdException w:name="Medium Grid 2 Accent 2" w:uiPriority="68"/>
+    <w:lsdException w:name="Medium Grid 3 Accent 2" w:uiPriority="69"/>
+    <w:lsdException w:name="Dark List Accent 2" w:uiPriority="70"/>
+    <w:lsdException w:name="Colorful Shading Accent 2" w:uiPriority="71"/>
+    <w:lsdException w:name="Colorful List Accent 2" w:uiPriority="72"/>
+    <w:lsdException w:name="Colorful Grid Accent 2" w:uiPriority="73"/>
+    <w:lsdException w:name="Light Shading Accent 3" w:uiPriority="60"/>
+    <w:lsdException w:name="Light List Accent 3" w:uiPriority="61"/>
+    <w:lsdException w:name="Light Grid Accent 3" w:uiPriority="62"/>
+    <w:lsdException w:name="Medium Shading 1 Accent 3" w:uiPriority="63"/>
+    <w:lsdException w:name="Medium Shading 2 Accent 3" w:uiPriority="64"/>
+    <w:lsdException w:name="Medium List 1 Accent 3" w:uiPriority="65"/>
+    <w:lsdException w:name="Medium List 2 Accent 3" w:uiPriority="66"/>
+    <w:lsdException w:name="Medium Grid 1 Accent 3" w:uiPriority="67"/>
+    <w:lsdException w:name="Medium Grid 2 Accent 3" w:uiPriority="68"/>
+    <w:lsdException w:name="Medium Grid 3 Accent 3" w:uiPriority="69"/>
+    <w:lsdException w:name="Dark List Accent 3" w:uiPriority="70"/>
+    <w:lsdException w:name="Colorful Shading Accent 3" w:uiPriority="71"/>
+    <w:lsdException w:name="Colorful List Accent 3" w:uiPriority="72"/>
+    <w:lsdException w:name="Colorful Grid Accent 3" w:uiPriority="73"/>
+    <w:lsdException w:name="Light Shading Accent 4" w:uiPriority="60"/>
+    <w:lsdException w:name="Light List Accent 4" w:uiPriority="61"/>
+    <w:lsdException w:name="Light Grid Accent 4" w:uiPriority="62"/>
+    <w:lsdException w:name="Medium Shading 1 Accent 4" w:uiPriority="63"/>
+    <w:lsdException w:name="Medium Shading 2 Accent 4" w:uiPriority="64"/>
+    <w:lsdException w:name="Medium List 1 Accent 4" w:uiPriority="65"/>
+    <w:lsdException w:name="Medium List 2 Accent 4" w:uiPriority="66"/>
+    <w:lsdException w:name="Medium Grid 1 Accent 4" w:uiPriority="67"/>
+    <w:lsdException w:name="Medium Grid 2 Accent 4" w:uiPriority="68"/>
+    <w:lsdException w:name="Medium Grid 3 Accent 4" w:uiPriority="69"/>
+    <w:lsdException w:name="Dark List Accent 4" w:uiPriority="70"/>
+    <w:lsdException w:name="Colorful Shading Accent 4" w:uiPriority="71"/>
+    <w:lsdException w:name="Colorful List Accent 4" w:uiPriority="72"/>
+    <w:lsdException w:name="Colorful Grid Accent 4" w:uiPriority="73"/>
+    <w:lsdException w:name="Light Shading Accent 5" w:uiPriority="60"/>
+    <w:lsdException w:name="Light List Accent 5" w:uiPriority="61"/>
+    <w:lsdException w:name="Light Grid Accent 5" w:uiPriority="62"/>
+    <w:lsdException w:name="Medium Shading 1 Accent 5" w:uiPriority="63"/>
+    <w:lsdException w:name="Medium Shading 2 Accent 5" w:uiPriority="64"/>
+    <w:lsdException w:name="Medium List 1 Accent 5" w:uiPriority="65"/>
+    <w:lsdException w:name="Medium List 2 Accent 5" w:uiPriority="66"/>
+    <w:lsdException w:name="Medium Grid 1 Accent 5" w:uiPriority="67"/>
+    <w:lsdException w:name="Medium Grid 2 Accent 5" w:uiPriority="68"/>
+    <w:lsdException w:name="Medium Grid 3 Accent 5" w:uiPriority="69"/>
+    <w:lsdException w:name="Dark List Accent 5" w:uiPriority="70"/>
+    <w:lsdException w:name="Colorful Shading Accent 5" w:uiPriority="71"/>
+    <w:lsdException w:name="Colorful List Accent 5" w:uiPriority="72"/>
+    <w:lsdException w:name="Colorful Grid Accent 5" w:uiPriority="73"/>
+    <w:lsdException w:name="Light Shading Accent 6" w:uiPriority="60"/>
+    <w:lsdException w:name="Light List Accent 6" w:uiPriority="61"/>
+    <w:lsdException w:name="Light Grid Accent 6" w:uiPriority="62"/>
+    <w:lsdException w:name="Medium Shading 1 Accent 6" w:uiPriority="63"/>
+    <w:lsdException w:name="Medium Shading 2 Accent 6" w:uiPriority="64"/>
+    <w:lsdException w:name="Medium List 1 Accent 6" w:uiPriority="65"/>
+    <w:lsdException w:name="Medium List 2 Accent 6" w:uiPriority="66"/>
+    <w:lsdException w:name="Medium Grid 1 Accent 6" w:uiPriority="67"/>
+    <w:lsdException w:name="Medium Grid 2 Accent 6" w:uiPriority="68"/>
+    <w:lsdException w:name="Medium Grid 3 Accent 6" w:uiPriority="69"/>
+    <w:lsdException w:name="Dark List Accent 6" w:uiPriority="70"/>
+    <w:lsdException w:name="Colorful Shading Accent 6" w:uiPriority="71"/>
+    <w:lsdException w:name="Colorful List Accent 6" w:uiPriority="72"/>
+    <w:lsdException w:name="Colorful Grid Accent 6" w:uiPriority="73"/>
+    <w:lsdException w:name="Subtle Emphasis" w:uiPriority="19" w:qFormat="1"/>
+    <w:lsdException w:name="Intense Emphasis" w:uiPriority="21" w:qFormat="1"/>
+    <w:lsdException w:name="Subtle Reference" w:uiPriority="31" w:qFormat="1"/>
+    <w:lsdException w:name="Intense Reference" w:uiPriority="32" w:qFormat="1"/>
+    <w:lsdException w:name="Book Title" w:uiPriority="33" w:qFormat="1"/>
+    <w:lsdException w:name="Bibliography" w:semiHidden="1" w:uiPriority="37" w:unhideWhenUsed="1"/>
+    <w:lsdException w:name="TOC Heading" w:semiHidden="1" w:uiPriority="39" w:unhideWhenUsed="1" w:qFormat="1"/>
+    <w:lsdException w:name="Plain Table 1" w:uiPriority="41"/>
+    <w:lsdException w:name="Plain Table 2" w:uiPriority="42"/>
+    <w:lsdException w:name="Plain Table 3" w:uiPriority="43"/>
+    <w:lsdException w:name="Plain Table 4" w:uiPriority="44"/>
+    <w:lsdException w:name="Plain Table 5" w:uiPriority="45"/>
+    <w:lsdException w:name="Grid Table Light" w:uiPriority="40"/>
+    <w:lsdException w:name="Grid Table 1 Light" w:uiPriority="46"/>
+    <w:lsdException w:name="Grid Table 2" w:uiPriority="47"/>
+    <w:lsdException w:name="Grid Table 3" w:uiPriority="48"/>
+    <w:lsdException w:name="Grid Table 4" w:uiPriority="49"/>
+    <w:lsdException w:name="Grid Table 5 Dark" w:uiPriority="50"/>
+    <w:lsdException w:name="Grid Table 6 Colorful" w:uiPriority="51"/>
+    <w:lsdException w:name="Grid Table 7 Colorful" w:uiPriority="52"/>
+    <w:lsdException w:name="Grid Table 1 Light Accent 1" w:uiPriority="46"/>
+    <w:lsdException w:name="Grid Table 2 Accent 1" w:uiPriority="47"/>
+    <w:lsdException w:name="Grid Table 3 Accent 1" w:uiPriority="48"/>
+    <w:lsdException w:name="Grid Table 4 Accent 1" w:uiPriority="49"/>
+    <w:lsdException w:name="Grid Table 5 Dark Accent 1" w:uiPriority="50"/>
+    <w:lsdException w:name="Grid Table 6 Colorful Accent 1" w:uiPriority="51"/>
+    <w:lsdException w:name="Grid Table 7 Colorful Accent 1" w:uiPriority="52"/>
+    <w:lsdException w:name="Grid Table 1 Light Accent 2" w:uiPriority="46"/>
+    <w:lsdException w:name="Grid Table 2 Accent 2" w:uiPriority="47"/>
+    <w:lsdException w:name="Grid Table 3 Accent 2" w:uiPriority="48"/>
+    <w:lsdException w:name="Grid Table 4 Accent 2" w:uiPriority="49"/>
+    <w:lsdException w:name="Grid Table 5 Dark Accent 2" w:uiPriority="50"/>
+    <w:lsdException w:name="Grid Table 6 Colorful Accent 2" w:uiPriority="51"/>
+    <w:lsdException w:name="Grid Table 7 Colorful Accent 2" w:uiPriority="52"/>
+    <w:lsdException w:name="Grid Table 1 Light Accent 3" w:uiPriority="46"/>
+    <w:lsdException w:name="Grid Table 2 Accent 3" w:uiPriority="47"/>
+    <w:lsdException w:name="Grid Table 3 Accent 3" w:uiPriority="48"/>
+    <w:lsdException w:name="Grid Table 4 Accent 3" w:uiPriority="49"/>
+    <w:lsdException w:name="Grid Table 5 Dark Accent 3" w:uiPriority="50"/>
+    <w:lsdException w:name="Grid Table 6 Colorful Accent 3" w:uiPriority="51"/>
+    <w:lsdException w:name="Grid Table 7 Colorful Accent 3" w:uiPriority="52"/>
+    <w:lsdException w:name="Grid Table 1 Light Accent 4" w:uiPriority="46"/>
+    <w:lsdException w:name="Grid Table 2 Accent 4" w:uiPriority="47"/>
+    <w:lsdException w:name="Grid Table 3 Accent 4" w:uiPriority="48"/>
+    <w:lsdException w:name="Grid Table 4 Accent 4" w:uiPriority="49"/>
+    <w:lsdException w:name="Grid Table 5 Dark Accent 4" w:uiPriority="50"/>
+    <w:lsdException w:name="Grid Table 6 Colorful Accent 4" w:uiPriority="51"/>
+    <w:lsdException w:name="Grid Table 7 Colorful Accent 4" w:uiPriority="52"/>
+    <w:lsdException w:name="Grid Table 1 Light Accent 5" w:uiPriority="46"/>
+    <w:lsdException w:name="Grid Table 2 Accent 5" w:uiPriority="47"/>
+    <w:lsdException w:name="Grid Table 3 Accent 5" w:uiPriority="48"/>
+    <w:lsdException w:name="Grid Table 4 Accent 5" w:uiPriority="49"/>
+    <w:lsdException w:name="Grid Table 5 Dark Accent 5" w:uiPriority="50"/>
+    <w:lsdException w:name="Grid Table 6 Colorful Accent 5" w:uiPriority="51"/>
+    <w:lsdException w:name="Grid Table 7 Colorful Accent 5" w:uiPriority="52"/>
+    <w:lsdException w:name="Grid Table 1 Light Accent 6" w:uiPriority="46"/>
+    <w:lsdException w:name="Grid Table 2 Accent 6" w:uiPriority="47"/>
+    <w:lsdException w:name="Grid Table 3 Accent 6" w:uiPriority="48"/>
+    <w:lsdException w:name="Grid Table 4 Accent 6" w:uiPriority="49"/>
+    <w:lsdException w:name="Grid Table 5 Dark Accent 6" w:uiPriority="50"/>
+    <w:lsdException w:name="Grid Table 6 Colorful Accent 6" w:uiPriority="51"/>
+    <w:lsdException w:name="Grid Table 7 Colorful Accent 6" w:uiPriority="52"/>
+    <w:lsdException w:name="List Table 1 Light" w:uiPriority="46"/>
+    <w:lsdException w:name="List Table 2" w:uiPriority="47"/>
+    <w:lsdException w:name="List Table 3" w:uiPriority="48"/>
+    <w:lsdException w:name="List Table 4" w:uiPriority="49"/>
+    <w:lsdException w:name="List Table 5 Dark" w:uiPriority="50"/>
+    <w:lsdException w:name="List Table 6 Colorful" w:uiPriority="51"/>
+    <w:lsdException w:name="List Table 7 Colorful" w:uiPriority="52"/>
+    <w:lsdException w:name="List Table 1 Light Accent 1" w:uiPriority="46"/>
+    <w:lsdException w:name="List Table 2 Accent 1" w:uiPriority="47"/>
+    <w:lsdException w:name="List Table 3 Accent 1" w:uiPriority="48"/>
+    <w:lsdException w:name="List Table 4 Accent 1" w:uiPriority="49"/>
+    <w:lsdException w:name="List Table 5 Dark Accent 1" w:uiPriority="50"/>
+    <w:lsdException w:name="List Table 6 Colorful Accent 1" w:uiPriority="51"/>
+    <w:lsdException w:name="List Table 7 Colorful Accent 1" w:uiPriority="52"/>
+    <w:lsdException w:name="List Table 1 Light Accent 2" w:uiPriority="46"/>
+    <w:lsdException w:name="List Table 2 Accent 2" w:uiPriority="47"/>
+    <w:lsdException w:name="List Table 3 Accent 2" w:uiPriority="48"/>
+    <w:lsdException w:name="List Table 4 Accent 2" w:uiPriority="49"/>
+    <w:lsdException w:name="List Table 5 Dark Accent 2" w:uiPriority="50"/>
+    <w:lsdException w:name="List Table 6 Colorful Accent 2" w:uiPriority="51"/>
+    <w:lsdException w:name="List Table 7 Colorful Accent 2" w:uiPriority="52"/>
+    <w:lsdException w:name="List Table 1 Light Accent 3" w:uiPriority="46"/>
+    <w:lsdException w:name="List Table 2 Accent 3" w:uiPriority="47"/>
+    <w:lsdException w:name="List Table 3 Accent 3" w:uiPriority="48"/>
+    <w:lsdException w:name="List Table 4 Accent 3" w:uiPriority="49"/>
+    <w:lsdException w:name="List Table 5 Dark Accent 3" w:uiPriority="50"/>
+    <w:lsdException w:name="List Table 6 Colorful Accent 3" w:uiPriority="51"/>
+    <w:lsdException w:name="List Table 7 Colorful Accent 3" w:uiPriority="52"/>
+    <w:lsdException w:name="List Table 1 Light Accent 4" w:uiPriority="46"/>
+    <w:lsdException w:name="List Table 2 Accent 4" w:uiPriority="47"/>
+    <w:lsdException w:name="List Table 3 Accent 4" w:uiPriority="48"/>
+    <w:lsdException w:name="List Table 4 Accent 4" w:uiPriority="49"/>
+    <w:lsdException w:name="List Table 5 Dark Accent 4" w:uiPriority="50"/>
+    <w:lsdException w:name="List Table 6 Colorful Accent 4" w:uiPriority="51"/>
+    <w:lsdException w:name="List Table 7 Colorful Accent 4" w:uiPriority="52"/>
+    <w:lsdException w:name="List Table 1 Light Accent 5" w:uiPriority="46"/>
+    <w:lsdException w:name="List Table 2 Accent 5" w:uiPriority="47"/>
+    <w:lsdException w:name="List Table 3 Accent 5" w:uiPriority="48"/>
+    <w:lsdException w:name="List Table 4 Accent 5" w:uiPriority="49"/>
+    <w:lsdException w:name="List Table 5 Dark Accent 5" w:uiPriority="50"/>
+    <w:lsdException w:name="List Table 6 Colorful Accent 5" w:uiPriority="51"/>
+    <w:lsdException w:name="List Table 7 Colorful Accent 5" w:uiPriority="52"/>
+    <w:lsdException w:name="List Table 1 Light Accent 6" w:uiPriority="46"/>
+    <w:lsdException w:name="List Table 2 Accent 6" w:uiPriority="47"/>
+    <w:lsdException w:name="List Table 3 Accent 6" w:uiPriority="48"/>
+    <w:lsdException w:name="List Table 4 Accent 6" w:uiPriority="49"/>
+    <w:lsdException w:name="List Table 5 Dark Accent 6" w:uiPriority="50"/>
+    <w:lsdException w:name="List Table 6 Colorful Accent 6" w:uiPriority="51"/>
+    <w:lsdException w:name="List Table 7 Colorful Accent 6" w:uiPriority="52"/>
   </w:latentStyles>
   <w:style w:type="paragraph" w:default="1" w:styleId="Normal">
     <w:name w:val="Normal"/>
@@ -2773,6 +3150,7 @@
   <w:style w:type="character" w:default="1" w:styleId="DefaultParagraphFont">
     <w:name w:val="Default Paragraph Font"/>
     <w:uiPriority w:val="1"/>
+    <w:semiHidden/>
     <w:unhideWhenUsed/>
   </w:style>
   <w:style w:type="table" w:default="1" w:styleId="TableNormal">
@@ -2846,7 +3224,6 @@
       <w:spacing w:after="0" w:line="240" w:lineRule="auto"/>
     </w:pPr>
     <w:tblPr>
-      <w:tblInd w:w="0" w:type="dxa"/>
       <w:tblBorders>
         <w:top w:val="single" w:sz="4" w:space="0" w:color="auto"/>
         <w:left w:val="single" w:sz="4" w:space="0" w:color="auto"/>
@@ -2855,458 +3232,6 @@
         <w:insideH w:val="single" w:sz="4" w:space="0" w:color="auto"/>
         <w:insideV w:val="single" w:sz="4" w:space="0" w:color="auto"/>
       </w:tblBorders>
-      <w:tblCellMar>
-        <w:top w:w="0" w:type="dxa"/>
-        <w:left w:w="108" w:type="dxa"/>
-        <w:bottom w:w="0" w:type="dxa"/>
-        <w:right w:w="108" w:type="dxa"/>
-      </w:tblCellMar>
-    </w:tblPr>
-  </w:style>
-  <w:style w:type="paragraph" w:styleId="CommentText">
-    <w:name w:val="annotation text"/>
-    <w:basedOn w:val="Normal"/>
-    <w:link w:val="CommentTextChar"/>
-    <w:semiHidden/>
-    <w:unhideWhenUsed/>
-    <w:rsid w:val="00EC604D"/>
-    <w:rPr>
-      <w:sz w:val="20"/>
-      <w:szCs w:val="20"/>
-    </w:rPr>
-  </w:style>
-  <w:style w:type="character" w:customStyle="1" w:styleId="CommentTextChar">
-    <w:name w:val="Comment Text Char"/>
-    <w:basedOn w:val="DefaultParagraphFont"/>
-    <w:link w:val="CommentText"/>
-    <w:semiHidden/>
-    <w:rsid w:val="00EC604D"/>
-    <w:rPr>
-      <w:rFonts w:ascii="Times New Roman" w:eastAsia="Times New Roman" w:hAnsi="Times New Roman" w:cs="Times New Roman"/>
-      <w:sz w:val="20"/>
-      <w:szCs w:val="20"/>
-    </w:rPr>
-  </w:style>
-  <w:style w:type="paragraph" w:styleId="BodyText">
-    <w:name w:val="Body Text"/>
-    <w:basedOn w:val="Normal"/>
-    <w:link w:val="BodyTextChar"/>
-    <w:semiHidden/>
-    <w:unhideWhenUsed/>
-    <w:rsid w:val="00EC604D"/>
-    <w:rPr>
-      <w:rFonts w:ascii="Arial" w:hAnsi="Arial"/>
-      <w:sz w:val="18"/>
-      <w:szCs w:val="20"/>
-    </w:rPr>
-  </w:style>
-  <w:style w:type="character" w:customStyle="1" w:styleId="BodyTextChar">
-    <w:name w:val="Body Text Char"/>
-    <w:basedOn w:val="DefaultParagraphFont"/>
-    <w:link w:val="BodyText"/>
-    <w:semiHidden/>
-    <w:rsid w:val="00EC604D"/>
-    <w:rPr>
-      <w:rFonts w:ascii="Arial" w:eastAsia="Times New Roman" w:hAnsi="Arial" w:cs="Times New Roman"/>
-      <w:sz w:val="18"/>
-      <w:szCs w:val="20"/>
-    </w:rPr>
-  </w:style>
-  <w:style w:type="paragraph" w:styleId="BodyText3">
-    <w:name w:val="Body Text 3"/>
-    <w:basedOn w:val="Normal"/>
-    <w:link w:val="BodyText3Char"/>
-    <w:unhideWhenUsed/>
-    <w:rsid w:val="00EC604D"/>
-    <w:rPr>
-      <w:szCs w:val="20"/>
-    </w:rPr>
-  </w:style>
-  <w:style w:type="character" w:customStyle="1" w:styleId="BodyText3Char">
-    <w:name w:val="Body Text 3 Char"/>
-    <w:basedOn w:val="DefaultParagraphFont"/>
-    <w:link w:val="BodyText3"/>
-    <w:rsid w:val="00EC604D"/>
-    <w:rPr>
-      <w:rFonts w:ascii="Times New Roman" w:eastAsia="Times New Roman" w:hAnsi="Times New Roman" w:cs="Times New Roman"/>
-      <w:sz w:val="24"/>
-      <w:szCs w:val="20"/>
-    </w:rPr>
-  </w:style>
-  <w:style w:type="character" w:styleId="CommentReference">
-    <w:name w:val="annotation reference"/>
-    <w:semiHidden/>
-    <w:unhideWhenUsed/>
-    <w:rsid w:val="00EC604D"/>
-    <w:rPr>
-      <w:sz w:val="16"/>
-      <w:szCs w:val="16"/>
-    </w:rPr>
-  </w:style>
-  <w:style w:type="paragraph" w:styleId="BalloonText">
-    <w:name w:val="Balloon Text"/>
-    <w:basedOn w:val="Normal"/>
-    <w:link w:val="BalloonTextChar"/>
-    <w:uiPriority w:val="99"/>
-    <w:semiHidden/>
-    <w:unhideWhenUsed/>
-    <w:rsid w:val="00EC604D"/>
-    <w:rPr>
-      <w:rFonts w:ascii="Tahoma" w:hAnsi="Tahoma" w:cs="Tahoma"/>
-      <w:sz w:val="16"/>
-      <w:szCs w:val="16"/>
-    </w:rPr>
-  </w:style>
-  <w:style w:type="character" w:customStyle="1" w:styleId="BalloonTextChar">
-    <w:name w:val="Balloon Text Char"/>
-    <w:basedOn w:val="DefaultParagraphFont"/>
-    <w:link w:val="BalloonText"/>
-    <w:uiPriority w:val="99"/>
-    <w:semiHidden/>
-    <w:rsid w:val="00EC604D"/>
-    <w:rPr>
-      <w:rFonts w:ascii="Tahoma" w:eastAsia="Times New Roman" w:hAnsi="Tahoma" w:cs="Tahoma"/>
-      <w:sz w:val="16"/>
-      <w:szCs w:val="16"/>
-    </w:rPr>
-  </w:style>
-  <w:style w:type="paragraph" w:styleId="ListParagraph">
-    <w:name w:val="List Paragraph"/>
-    <w:basedOn w:val="Normal"/>
-    <w:uiPriority w:val="34"/>
-    <w:qFormat/>
-    <w:rsid w:val="001D4BC1"/>
-    <w:pPr>
-      <w:ind w:left="720"/>
-      <w:contextualSpacing/>
-    </w:pPr>
-  </w:style>
-  <w:style w:type="character" w:styleId="Hyperlink">
-    <w:name w:val="Hyperlink"/>
-    <w:basedOn w:val="DefaultParagraphFont"/>
-    <w:uiPriority w:val="99"/>
-    <w:unhideWhenUsed/>
-    <w:rsid w:val="00077500"/>
-    <w:rPr>
-      <w:color w:val="0000FF" w:themeColor="hyperlink"/>
-      <w:u w:val="single"/>
-    </w:rPr>
-  </w:style>
-  <w:style w:type="character" w:styleId="PlaceholderText">
-    <w:name w:val="Placeholder Text"/>
-    <w:basedOn w:val="DefaultParagraphFont"/>
-    <w:uiPriority w:val="99"/>
-    <w:semiHidden/>
-    <w:rsid w:val="00932A7C"/>
-    <w:rPr>
-      <w:color w:val="808080"/>
-    </w:rPr>
-  </w:style>
-  <w:style w:type="paragraph" w:styleId="CommentSubject">
-    <w:name w:val="annotation subject"/>
-    <w:basedOn w:val="CommentText"/>
-    <w:next w:val="CommentText"/>
-    <w:link w:val="CommentSubjectChar"/>
-    <w:uiPriority w:val="99"/>
-    <w:semiHidden/>
-    <w:unhideWhenUsed/>
-    <w:rsid w:val="00790100"/>
-    <w:rPr>
-      <w:b/>
-      <w:bCs/>
-    </w:rPr>
-  </w:style>
-  <w:style w:type="character" w:customStyle="1" w:styleId="CommentSubjectChar">
-    <w:name w:val="Comment Subject Char"/>
-    <w:basedOn w:val="CommentTextChar"/>
-    <w:link w:val="CommentSubject"/>
-    <w:uiPriority w:val="99"/>
-    <w:semiHidden/>
-    <w:rsid w:val="00790100"/>
-    <w:rPr>
-      <w:rFonts w:ascii="Times New Roman" w:eastAsia="Times New Roman" w:hAnsi="Times New Roman" w:cs="Times New Roman"/>
-      <w:b/>
-      <w:bCs/>
-      <w:sz w:val="20"/>
-      <w:szCs w:val="20"/>
-    </w:rPr>
-  </w:style>
-</w:styles>
-</file>
-
-<file path=word/stylesWithEffects.xml><?xml version="1.0" encoding="utf-8"?>
-<w:styles xmlns:wpc="http://schemas.microsoft.com/office/word/2010/wordprocessingCanvas" xmlns:mo="http://schemas.microsoft.com/office/mac/office/2008/main" xmlns:mc="http://schemas.openxmlformats.org/markup-compatibility/2006" xmlns:mv="urn:schemas-microsoft-com:mac:vml" xmlns:o="urn:schemas-microsoft-com:office:office" xmlns:r="http://schemas.openxmlformats.org/officeDocument/2006/relationships" xmlns:m="http://schemas.openxmlformats.org/officeDocument/2006/math" xmlns:v="urn:schemas-microsoft-com:vml" xmlns:wp14="http://schemas.microsoft.com/office/word/2010/wordprocessingDrawing" xmlns:wp="http://schemas.openxmlformats.org/drawingml/2006/wordprocessingDrawing" xmlns:w10="urn:schemas-microsoft-com:office:word" xmlns:w="http://schemas.openxmlformats.org/wordprocessingml/2006/main" xmlns:w14="http://schemas.microsoft.com/office/word/2010/wordml" xmlns:wpg="http://schemas.microsoft.com/office/word/2010/wordprocessingGroup" xmlns:wpi="http://schemas.microsoft.com/office/word/2010/wordprocessingInk" xmlns:wne="http://schemas.microsoft.com/office/word/2006/wordml" xmlns:wps="http://schemas.microsoft.com/office/word/2010/wordprocessingShape" mc:Ignorable="w14 wp14">
-  <w:docDefaults>
-    <w:rPrDefault>
-      <w:rPr>
-        <w:rFonts w:asciiTheme="minorHAnsi" w:eastAsiaTheme="minorHAnsi" w:hAnsiTheme="minorHAnsi" w:cstheme="minorBidi"/>
-        <w:sz w:val="22"/>
-        <w:szCs w:val="22"/>
-        <w:lang w:val="en-US" w:eastAsia="en-US" w:bidi="ar-SA"/>
-      </w:rPr>
-    </w:rPrDefault>
-    <w:pPrDefault>
-      <w:pPr>
-        <w:spacing w:after="200" w:line="276" w:lineRule="auto"/>
-      </w:pPr>
-    </w:pPrDefault>
-  </w:docDefaults>
-  <w:latentStyles w:defLockedState="0" w:defUIPriority="99" w:defSemiHidden="1" w:defUnhideWhenUsed="1" w:defQFormat="0" w:count="276">
-    <w:lsdException w:name="Normal" w:semiHidden="0" w:uiPriority="0" w:unhideWhenUsed="0" w:qFormat="1"/>
-    <w:lsdException w:name="heading 1" w:semiHidden="0" w:uiPriority="9" w:unhideWhenUsed="0" w:qFormat="1"/>
-    <w:lsdException w:name="heading 2" w:uiPriority="9" w:qFormat="1"/>
-    <w:lsdException w:name="heading 3" w:uiPriority="9" w:qFormat="1"/>
-    <w:lsdException w:name="heading 4" w:uiPriority="9" w:qFormat="1"/>
-    <w:lsdException w:name="heading 5" w:uiPriority="9" w:qFormat="1"/>
-    <w:lsdException w:name="heading 6" w:uiPriority="9" w:qFormat="1"/>
-    <w:lsdException w:name="heading 7" w:uiPriority="9" w:qFormat="1"/>
-    <w:lsdException w:name="heading 8" w:uiPriority="9" w:qFormat="1"/>
-    <w:lsdException w:name="heading 9" w:uiPriority="9" w:qFormat="1"/>
-    <w:lsdException w:name="toc 1" w:uiPriority="39"/>
-    <w:lsdException w:name="toc 2" w:uiPriority="39"/>
-    <w:lsdException w:name="toc 3" w:uiPriority="39"/>
-    <w:lsdException w:name="toc 4" w:uiPriority="39"/>
-    <w:lsdException w:name="toc 5" w:uiPriority="39"/>
-    <w:lsdException w:name="toc 6" w:uiPriority="39"/>
-    <w:lsdException w:name="toc 7" w:uiPriority="39"/>
-    <w:lsdException w:name="toc 8" w:uiPriority="39"/>
-    <w:lsdException w:name="toc 9" w:uiPriority="39"/>
-    <w:lsdException w:name="annotation text" w:uiPriority="0"/>
-    <w:lsdException w:name="caption" w:uiPriority="35" w:qFormat="1"/>
-    <w:lsdException w:name="annotation reference" w:uiPriority="0"/>
-    <w:lsdException w:name="Title" w:semiHidden="0" w:uiPriority="10" w:unhideWhenUsed="0" w:qFormat="1"/>
-    <w:lsdException w:name="Default Paragraph Font" w:uiPriority="1"/>
-    <w:lsdException w:name="Body Text" w:uiPriority="0"/>
-    <w:lsdException w:name="Subtitle" w:semiHidden="0" w:uiPriority="11" w:unhideWhenUsed="0" w:qFormat="1"/>
-    <w:lsdException w:name="Body Text 3" w:uiPriority="0"/>
-    <w:lsdException w:name="Strong" w:semiHidden="0" w:uiPriority="22" w:unhideWhenUsed="0" w:qFormat="1"/>
-    <w:lsdException w:name="Emphasis" w:semiHidden="0" w:uiPriority="20" w:unhideWhenUsed="0" w:qFormat="1"/>
-    <w:lsdException w:name="Table Grid" w:semiHidden="0" w:uiPriority="0" w:unhideWhenUsed="0"/>
-    <w:lsdException w:name="Note Level 1" w:semiHidden="0" w:unhideWhenUsed="0"/>
-    <w:lsdException w:name="Note Level 2" w:semiHidden="0" w:unhideWhenUsed="0"/>
-    <w:lsdException w:name="Note Level 3" w:semiHidden="0" w:unhideWhenUsed="0"/>
-    <w:lsdException w:name="Note Level 4" w:semiHidden="0" w:unhideWhenUsed="0"/>
-    <w:lsdException w:name="Note Level 5" w:semiHidden="0" w:unhideWhenUsed="0"/>
-    <w:lsdException w:name="Note Level 6" w:semiHidden="0" w:unhideWhenUsed="0"/>
-    <w:lsdException w:name="Note Level 7" w:semiHidden="0" w:unhideWhenUsed="0"/>
-    <w:lsdException w:name="Note Level 8" w:semiHidden="0" w:unhideWhenUsed="0"/>
-    <w:lsdException w:name="Note Level 9" w:semiHidden="0" w:unhideWhenUsed="0"/>
-    <w:lsdException w:name="Placeholder Text" w:unhideWhenUsed="0"/>
-    <w:lsdException w:name="No Spacing" w:semiHidden="0" w:uiPriority="1" w:unhideWhenUsed="0" w:qFormat="1"/>
-    <w:lsdException w:name="Light Shading" w:semiHidden="0" w:uiPriority="60" w:unhideWhenUsed="0"/>
-    <w:lsdException w:name="Light List" w:semiHidden="0" w:uiPriority="61" w:unhideWhenUsed="0"/>
-    <w:lsdException w:name="Light Grid" w:semiHidden="0" w:uiPriority="62" w:unhideWhenUsed="0"/>
-    <w:lsdException w:name="Medium Shading 1" w:semiHidden="0" w:uiPriority="63" w:unhideWhenUsed="0"/>
-    <w:lsdException w:name="Medium Shading 2" w:semiHidden="0" w:uiPriority="64" w:unhideWhenUsed="0"/>
-    <w:lsdException w:name="Medium List 1" w:semiHidden="0" w:uiPriority="65" w:unhideWhenUsed="0"/>
-    <w:lsdException w:name="Medium List 2" w:semiHidden="0" w:uiPriority="66" w:unhideWhenUsed="0"/>
-    <w:lsdException w:name="Medium Grid 1" w:semiHidden="0" w:uiPriority="67" w:unhideWhenUsed="0"/>
-    <w:lsdException w:name="Medium Grid 2" w:semiHidden="0" w:uiPriority="68" w:unhideWhenUsed="0"/>
-    <w:lsdException w:name="Medium Grid 3" w:semiHidden="0" w:uiPriority="69" w:unhideWhenUsed="0"/>
-    <w:lsdException w:name="Dark List" w:semiHidden="0" w:uiPriority="70" w:unhideWhenUsed="0"/>
-    <w:lsdException w:name="Colorful Shading" w:semiHidden="0" w:uiPriority="71" w:unhideWhenUsed="0"/>
-    <w:lsdException w:name="Colorful List" w:semiHidden="0" w:uiPriority="72" w:unhideWhenUsed="0"/>
-    <w:lsdException w:name="Colorful Grid" w:semiHidden="0" w:uiPriority="73" w:unhideWhenUsed="0"/>
-    <w:lsdException w:name="Light Shading Accent 1" w:semiHidden="0" w:uiPriority="60" w:unhideWhenUsed="0"/>
-    <w:lsdException w:name="Light List Accent 1" w:semiHidden="0" w:uiPriority="61" w:unhideWhenUsed="0"/>
-    <w:lsdException w:name="Light Grid Accent 1" w:semiHidden="0" w:uiPriority="62" w:unhideWhenUsed="0"/>
-    <w:lsdException w:name="Medium Shading 1 Accent 1" w:semiHidden="0" w:uiPriority="63" w:unhideWhenUsed="0"/>
-    <w:lsdException w:name="Medium Shading 2 Accent 1" w:semiHidden="0" w:uiPriority="64" w:unhideWhenUsed="0"/>
-    <w:lsdException w:name="Medium List 1 Accent 1" w:semiHidden="0" w:uiPriority="65" w:unhideWhenUsed="0"/>
-    <w:lsdException w:name="Revision" w:unhideWhenUsed="0"/>
-    <w:lsdException w:name="List Paragraph" w:semiHidden="0" w:uiPriority="34" w:unhideWhenUsed="0" w:qFormat="1"/>
-    <w:lsdException w:name="Quote" w:semiHidden="0" w:uiPriority="29" w:unhideWhenUsed="0" w:qFormat="1"/>
-    <w:lsdException w:name="Intense Quote" w:semiHidden="0" w:uiPriority="30" w:unhideWhenUsed="0" w:qFormat="1"/>
-    <w:lsdException w:name="Medium List 2 Accent 1" w:semiHidden="0" w:uiPriority="66" w:unhideWhenUsed="0"/>
-    <w:lsdException w:name="Medium Grid 1 Accent 1" w:semiHidden="0" w:uiPriority="67" w:unhideWhenUsed="0"/>
-    <w:lsdException w:name="Medium Grid 2 Accent 1" w:semiHidden="0" w:uiPriority="68" w:unhideWhenUsed="0"/>
-    <w:lsdException w:name="Medium Grid 3 Accent 1" w:semiHidden="0" w:uiPriority="69" w:unhideWhenUsed="0"/>
-    <w:lsdException w:name="Dark List Accent 1" w:semiHidden="0" w:uiPriority="70" w:unhideWhenUsed="0"/>
-    <w:lsdException w:name="Colorful Shading Accent 1" w:semiHidden="0" w:uiPriority="71" w:unhideWhenUsed="0"/>
-    <w:lsdException w:name="Colorful List Accent 1" w:semiHidden="0" w:uiPriority="72" w:unhideWhenUsed="0"/>
-    <w:lsdException w:name="Colorful Grid Accent 1" w:semiHidden="0" w:uiPriority="73" w:unhideWhenUsed="0"/>
-    <w:lsdException w:name="Light Shading Accent 2" w:semiHidden="0" w:uiPriority="60" w:unhideWhenUsed="0"/>
-    <w:lsdException w:name="Light List Accent 2" w:semiHidden="0" w:uiPriority="61" w:unhideWhenUsed="0"/>
-    <w:lsdException w:name="Light Grid Accent 2" w:semiHidden="0" w:uiPriority="62" w:unhideWhenUsed="0"/>
-    <w:lsdException w:name="Medium Shading 1 Accent 2" w:semiHidden="0" w:uiPriority="63" w:unhideWhenUsed="0"/>
-    <w:lsdException w:name="Medium Shading 2 Accent 2" w:semiHidden="0" w:uiPriority="64" w:unhideWhenUsed="0"/>
-    <w:lsdException w:name="Medium List 1 Accent 2" w:semiHidden="0" w:uiPriority="65" w:unhideWhenUsed="0"/>
-    <w:lsdException w:name="Medium List 2 Accent 2" w:semiHidden="0" w:uiPriority="66" w:unhideWhenUsed="0"/>
-    <w:lsdException w:name="Medium Grid 1 Accent 2" w:semiHidden="0" w:uiPriority="67" w:unhideWhenUsed="0"/>
-    <w:lsdException w:name="Medium Grid 2 Accent 2" w:semiHidden="0" w:uiPriority="68" w:unhideWhenUsed="0"/>
-    <w:lsdException w:name="Medium Grid 3 Accent 2" w:semiHidden="0" w:uiPriority="69" w:unhideWhenUsed="0"/>
-    <w:lsdException w:name="Dark List Accent 2" w:semiHidden="0" w:uiPriority="70" w:unhideWhenUsed="0"/>
-    <w:lsdException w:name="Colorful Shading Accent 2" w:semiHidden="0" w:uiPriority="71" w:unhideWhenUsed="0"/>
-    <w:lsdException w:name="Colorful List Accent 2" w:semiHidden="0" w:uiPriority="72" w:unhideWhenUsed="0"/>
-    <w:lsdException w:name="Colorful Grid Accent 2" w:semiHidden="0" w:uiPriority="73" w:unhideWhenUsed="0"/>
-    <w:lsdException w:name="Light Shading Accent 3" w:semiHidden="0" w:uiPriority="60" w:unhideWhenUsed="0"/>
-    <w:lsdException w:name="Light List Accent 3" w:semiHidden="0" w:uiPriority="61" w:unhideWhenUsed="0"/>
-    <w:lsdException w:name="Light Grid Accent 3" w:semiHidden="0" w:uiPriority="62" w:unhideWhenUsed="0"/>
-    <w:lsdException w:name="Medium Shading 1 Accent 3" w:semiHidden="0" w:uiPriority="63" w:unhideWhenUsed="0"/>
-    <w:lsdException w:name="Medium Shading 2 Accent 3" w:semiHidden="0" w:uiPriority="64" w:unhideWhenUsed="0"/>
-    <w:lsdException w:name="Medium List 1 Accent 3" w:semiHidden="0" w:uiPriority="65" w:unhideWhenUsed="0"/>
-    <w:lsdException w:name="Medium List 2 Accent 3" w:semiHidden="0" w:uiPriority="66" w:unhideWhenUsed="0"/>
-    <w:lsdException w:name="Medium Grid 1 Accent 3" w:semiHidden="0" w:uiPriority="67" w:unhideWhenUsed="0"/>
-    <w:lsdException w:name="Medium Grid 2 Accent 3" w:semiHidden="0" w:uiPriority="68" w:unhideWhenUsed="0"/>
-    <w:lsdException w:name="Medium Grid 3 Accent 3" w:semiHidden="0" w:uiPriority="69" w:unhideWhenUsed="0"/>
-    <w:lsdException w:name="Dark List Accent 3" w:semiHidden="0" w:uiPriority="70" w:unhideWhenUsed="0"/>
-    <w:lsdException w:name="Colorful Shading Accent 3" w:semiHidden="0" w:uiPriority="71" w:unhideWhenUsed="0"/>
-    <w:lsdException w:name="Colorful List Accent 3" w:semiHidden="0" w:uiPriority="72" w:unhideWhenUsed="0"/>
-    <w:lsdException w:name="Colorful Grid Accent 3" w:semiHidden="0" w:uiPriority="73" w:unhideWhenUsed="0"/>
-    <w:lsdException w:name="Light Shading Accent 4" w:semiHidden="0" w:uiPriority="60" w:unhideWhenUsed="0"/>
-    <w:lsdException w:name="Light List Accent 4" w:semiHidden="0" w:uiPriority="61" w:unhideWhenUsed="0"/>
-    <w:lsdException w:name="Light Grid Accent 4" w:semiHidden="0" w:uiPriority="62" w:unhideWhenUsed="0"/>
-    <w:lsdException w:name="Medium Shading 1 Accent 4" w:semiHidden="0" w:uiPriority="63" w:unhideWhenUsed="0"/>
-    <w:lsdException w:name="Medium Shading 2 Accent 4" w:semiHidden="0" w:uiPriority="64" w:unhideWhenUsed="0"/>
-    <w:lsdException w:name="Medium List 1 Accent 4" w:semiHidden="0" w:uiPriority="65" w:unhideWhenUsed="0"/>
-    <w:lsdException w:name="Medium List 2 Accent 4" w:semiHidden="0" w:uiPriority="66" w:unhideWhenUsed="0"/>
-    <w:lsdException w:name="Medium Grid 1 Accent 4" w:semiHidden="0" w:uiPriority="67" w:unhideWhenUsed="0"/>
-    <w:lsdException w:name="Medium Grid 2 Accent 4" w:semiHidden="0" w:uiPriority="68" w:unhideWhenUsed="0"/>
-    <w:lsdException w:name="Medium Grid 3 Accent 4" w:semiHidden="0" w:uiPriority="69" w:unhideWhenUsed="0"/>
-    <w:lsdException w:name="Dark List Accent 4" w:semiHidden="0" w:uiPriority="70" w:unhideWhenUsed="0"/>
-    <w:lsdException w:name="Colorful Shading Accent 4" w:semiHidden="0" w:uiPriority="71" w:unhideWhenUsed="0"/>
-    <w:lsdException w:name="Colorful List Accent 4" w:semiHidden="0" w:uiPriority="72" w:unhideWhenUsed="0"/>
-    <w:lsdException w:name="Colorful Grid Accent 4" w:semiHidden="0" w:uiPriority="73" w:unhideWhenUsed="0"/>
-    <w:lsdException w:name="Light Shading Accent 5" w:semiHidden="0" w:uiPriority="60" w:unhideWhenUsed="0"/>
-    <w:lsdException w:name="Light List Accent 5" w:semiHidden="0" w:uiPriority="61" w:unhideWhenUsed="0"/>
-    <w:lsdException w:name="Light Grid Accent 5" w:semiHidden="0" w:uiPriority="62" w:unhideWhenUsed="0"/>
-    <w:lsdException w:name="Medium Shading 1 Accent 5" w:semiHidden="0" w:uiPriority="63" w:unhideWhenUsed="0"/>
-    <w:lsdException w:name="Medium Shading 2 Accent 5" w:semiHidden="0" w:uiPriority="64" w:unhideWhenUsed="0"/>
-    <w:lsdException w:name="Medium List 1 Accent 5" w:semiHidden="0" w:uiPriority="65" w:unhideWhenUsed="0"/>
-    <w:lsdException w:name="Medium List 2 Accent 5" w:semiHidden="0" w:uiPriority="66" w:unhideWhenUsed="0"/>
-    <w:lsdException w:name="Medium Grid 1 Accent 5" w:semiHidden="0" w:uiPriority="67" w:unhideWhenUsed="0"/>
-    <w:lsdException w:name="Medium Grid 2 Accent 5" w:semiHidden="0" w:uiPriority="68" w:unhideWhenUsed="0"/>
-    <w:lsdException w:name="Medium Grid 3 Accent 5" w:semiHidden="0" w:uiPriority="69" w:unhideWhenUsed="0"/>
-    <w:lsdException w:name="Dark List Accent 5" w:semiHidden="0" w:uiPriority="70" w:unhideWhenUsed="0"/>
-    <w:lsdException w:name="Colorful Shading Accent 5" w:semiHidden="0" w:uiPriority="71" w:unhideWhenUsed="0"/>
-    <w:lsdException w:name="Colorful List Accent 5" w:semiHidden="0" w:uiPriority="72" w:unhideWhenUsed="0"/>
-    <w:lsdException w:name="Colorful Grid Accent 5" w:semiHidden="0" w:uiPriority="73" w:unhideWhenUsed="0"/>
-    <w:lsdException w:name="Light Shading Accent 6" w:semiHidden="0" w:uiPriority="60" w:unhideWhenUsed="0"/>
-    <w:lsdException w:name="Light List Accent 6" w:semiHidden="0" w:uiPriority="61" w:unhideWhenUsed="0"/>
-    <w:lsdException w:name="Light Grid Accent 6" w:semiHidden="0" w:uiPriority="62" w:unhideWhenUsed="0"/>
-    <w:lsdException w:name="Medium Shading 1 Accent 6" w:semiHidden="0" w:uiPriority="63" w:unhideWhenUsed="0"/>
-    <w:lsdException w:name="Medium Shading 2 Accent 6" w:semiHidden="0" w:uiPriority="64" w:unhideWhenUsed="0"/>
-    <w:lsdException w:name="Medium List 1 Accent 6" w:semiHidden="0" w:uiPriority="65" w:unhideWhenUsed="0"/>
-    <w:lsdException w:name="Medium List 2 Accent 6" w:semiHidden="0" w:uiPriority="66" w:unhideWhenUsed="0"/>
-    <w:lsdException w:name="Medium Grid 1 Accent 6" w:semiHidden="0" w:uiPriority="67" w:unhideWhenUsed="0"/>
-    <w:lsdException w:name="Medium Grid 2 Accent 6" w:semiHidden="0" w:uiPriority="68" w:unhideWhenUsed="0"/>
-    <w:lsdException w:name="Medium Grid 3 Accent 6" w:semiHidden="0" w:uiPriority="69" w:unhideWhenUsed="0"/>
-    <w:lsdException w:name="Dark List Accent 6" w:semiHidden="0" w:uiPriority="70" w:unhideWhenUsed="0"/>
-    <w:lsdException w:name="Colorful Shading Accent 6" w:semiHidden="0" w:uiPriority="71" w:unhideWhenUsed="0"/>
-    <w:lsdException w:name="Colorful List Accent 6" w:semiHidden="0" w:uiPriority="72" w:unhideWhenUsed="0"/>
-    <w:lsdException w:name="Colorful Grid Accent 6" w:semiHidden="0" w:uiPriority="73" w:unhideWhenUsed="0"/>
-    <w:lsdException w:name="Subtle Emphasis" w:semiHidden="0" w:uiPriority="19" w:unhideWhenUsed="0" w:qFormat="1"/>
-    <w:lsdException w:name="Intense Emphasis" w:semiHidden="0" w:uiPriority="21" w:unhideWhenUsed="0" w:qFormat="1"/>
-    <w:lsdException w:name="Subtle Reference" w:semiHidden="0" w:uiPriority="31" w:unhideWhenUsed="0" w:qFormat="1"/>
-    <w:lsdException w:name="Intense Reference" w:semiHidden="0" w:uiPriority="32" w:unhideWhenUsed="0" w:qFormat="1"/>
-    <w:lsdException w:name="Book Title" w:semiHidden="0" w:uiPriority="33" w:unhideWhenUsed="0" w:qFormat="1"/>
-    <w:lsdException w:name="Bibliography" w:uiPriority="37"/>
-    <w:lsdException w:name="TOC Heading" w:uiPriority="39" w:qFormat="1"/>
-  </w:latentStyles>
-  <w:style w:type="paragraph" w:default="1" w:styleId="Normal">
-    <w:name w:val="Normal"/>
-    <w:qFormat/>
-    <w:rsid w:val="006F0472"/>
-    <w:pPr>
-      <w:spacing w:after="0" w:line="240" w:lineRule="auto"/>
-    </w:pPr>
-    <w:rPr>
-      <w:rFonts w:ascii="Times New Roman" w:eastAsia="Times New Roman" w:hAnsi="Times New Roman" w:cs="Times New Roman"/>
-      <w:sz w:val="24"/>
-      <w:szCs w:val="24"/>
-    </w:rPr>
-  </w:style>
-  <w:style w:type="character" w:default="1" w:styleId="DefaultParagraphFont">
-    <w:name w:val="Default Paragraph Font"/>
-    <w:uiPriority w:val="1"/>
-    <w:unhideWhenUsed/>
-  </w:style>
-  <w:style w:type="table" w:default="1" w:styleId="TableNormal">
-    <w:name w:val="Normal Table"/>
-    <w:uiPriority w:val="99"/>
-    <w:semiHidden/>
-    <w:unhideWhenUsed/>
-    <w:tblPr>
-      <w:tblInd w:w="0" w:type="dxa"/>
-      <w:tblCellMar>
-        <w:top w:w="0" w:type="dxa"/>
-        <w:left w:w="108" w:type="dxa"/>
-        <w:bottom w:w="0" w:type="dxa"/>
-        <w:right w:w="108" w:type="dxa"/>
-      </w:tblCellMar>
-    </w:tblPr>
-  </w:style>
-  <w:style w:type="numbering" w:default="1" w:styleId="NoList">
-    <w:name w:val="No List"/>
-    <w:uiPriority w:val="99"/>
-    <w:semiHidden/>
-    <w:unhideWhenUsed/>
-  </w:style>
-  <w:style w:type="paragraph" w:styleId="Header">
-    <w:name w:val="header"/>
-    <w:basedOn w:val="Normal"/>
-    <w:link w:val="HeaderChar"/>
-    <w:uiPriority w:val="99"/>
-    <w:unhideWhenUsed/>
-    <w:rsid w:val="006F0472"/>
-    <w:pPr>
-      <w:tabs>
-        <w:tab w:val="center" w:pos="4680"/>
-        <w:tab w:val="right" w:pos="9360"/>
-      </w:tabs>
-    </w:pPr>
-  </w:style>
-  <w:style w:type="character" w:customStyle="1" w:styleId="HeaderChar">
-    <w:name w:val="Header Char"/>
-    <w:basedOn w:val="DefaultParagraphFont"/>
-    <w:link w:val="Header"/>
-    <w:uiPriority w:val="99"/>
-    <w:rsid w:val="006F0472"/>
-  </w:style>
-  <w:style w:type="paragraph" w:styleId="Footer">
-    <w:name w:val="footer"/>
-    <w:basedOn w:val="Normal"/>
-    <w:link w:val="FooterChar"/>
-    <w:uiPriority w:val="99"/>
-    <w:unhideWhenUsed/>
-    <w:rsid w:val="006F0472"/>
-    <w:pPr>
-      <w:tabs>
-        <w:tab w:val="center" w:pos="4680"/>
-        <w:tab w:val="right" w:pos="9360"/>
-      </w:tabs>
-    </w:pPr>
-  </w:style>
-  <w:style w:type="character" w:customStyle="1" w:styleId="FooterChar">
-    <w:name w:val="Footer Char"/>
-    <w:basedOn w:val="DefaultParagraphFont"/>
-    <w:link w:val="Footer"/>
-    <w:uiPriority w:val="99"/>
-    <w:rsid w:val="006F0472"/>
-  </w:style>
-  <w:style w:type="table" w:styleId="TableGrid">
-    <w:name w:val="Table Grid"/>
-    <w:basedOn w:val="TableNormal"/>
-    <w:rsid w:val="006F0472"/>
-    <w:pPr>
-      <w:spacing w:after="0" w:line="240" w:lineRule="auto"/>
-    </w:pPr>
-    <w:tblPr>
-      <w:tblInd w:w="0" w:type="dxa"/>
-      <w:tblBorders>
-        <w:top w:val="single" w:sz="4" w:space="0" w:color="auto"/>
-        <w:left w:val="single" w:sz="4" w:space="0" w:color="auto"/>
-        <w:bottom w:val="single" w:sz="4" w:space="0" w:color="auto"/>
-        <w:right w:val="single" w:sz="4" w:space="0" w:color="auto"/>
-        <w:insideH w:val="single" w:sz="4" w:space="0" w:color="auto"/>
-        <w:insideV w:val="single" w:sz="4" w:space="0" w:color="auto"/>
-      </w:tblBorders>
-      <w:tblCellMar>
-        <w:top w:w="0" w:type="dxa"/>
-        <w:left w:w="108" w:type="dxa"/>
-        <w:bottom w:w="0" w:type="dxa"/>
-        <w:right w:w="108" w:type="dxa"/>
-      </w:tblCellMar>
     </w:tblPr>
   </w:style>
   <w:style w:type="paragraph" w:styleId="CommentText">
@@ -3770,7 +3695,7 @@
 </file>
 
 <file path=customXml/itemProps1.xml><?xml version="1.0" encoding="utf-8"?>
-<ds:datastoreItem xmlns:ds="http://schemas.openxmlformats.org/officeDocument/2006/customXml" ds:itemID="{39E2FE82-60AF-534A-B4E2-05922CE5F987}">
+<ds:datastoreItem xmlns:ds="http://schemas.openxmlformats.org/officeDocument/2006/customXml" ds:itemID="{69736A93-7C20-493C-AD77-1F52B1A3B7A4}">
   <ds:schemaRefs>
     <ds:schemaRef ds:uri="http://schemas.openxmlformats.org/officeDocument/2006/bibliography"/>
   </ds:schemaRefs>

</xml_diff>